<commit_message>
Work up to CTL in Udacity Intro to Descriptive Stats, Lesson 7
</commit_message>
<xml_diff>
--- a/Stats/Udacity/DataAnalystNanoDegree/IntroToDescriptiveStats/Lesson6_SamplingDistributions.docx
+++ b/Stats/Udacity/DataAnalystNanoDegree/IntroToDescriptiveStats/Lesson6_SamplingDistributions.docx
@@ -1,6 +1,6 @@
 
 <file path=word/document.xml><?xml version="1.0" encoding="utf-8"?>
-<w:document xmlns:wpc="http://schemas.microsoft.com/office/word/2010/wordprocessingCanvas" xmlns:cx="http://schemas.microsoft.com/office/drawing/2014/chartex" xmlns:cx1="http://schemas.microsoft.com/office/drawing/2015/9/8/chartex" xmlns:cx2="http://schemas.microsoft.com/office/drawing/2015/10/21/chartex" xmlns:cx3="http://schemas.microsoft.com/office/drawing/2016/5/9/chartex" xmlns:cx4="http://schemas.microsoft.com/office/drawing/2016/5/10/chartex" xmlns:cx5="http://schemas.microsoft.com/office/drawing/2016/5/11/chartex" xmlns:cx6="http://schemas.microsoft.com/office/drawing/2016/5/12/chartex" xmlns:cx7="http://schemas.microsoft.com/office/drawing/2016/5/13/chartex" xmlns:cx8="http://schemas.microsoft.com/office/drawing/2016/5/14/chartex" xmlns:mc="http://schemas.openxmlformats.org/markup-compatibility/2006" xmlns:aink="http://schemas.microsoft.com/office/drawing/2016/ink" xmlns:o="urn:schemas-microsoft-com:office:office" xmlns:r="http://schemas.openxmlformats.org/officeDocument/2006/relationships" xmlns:m="http://schemas.openxmlformats.org/officeDocument/2006/math" xmlns:v="urn:schemas-microsoft-com:vml" xmlns:wp14="http://schemas.microsoft.com/office/word/2010/wordprocessingDrawing" xmlns:wp="http://schemas.openxmlformats.org/drawingml/2006/wordprocessingDrawing" xmlns:w10="urn:schemas-microsoft-com:office:word" xmlns:w="http://schemas.openxmlformats.org/wordprocessingml/2006/main" xmlns:w14="http://schemas.microsoft.com/office/word/2010/wordml" xmlns:w15="http://schemas.microsoft.com/office/word/2012/wordml" xmlns:w16se="http://schemas.microsoft.com/office/word/2015/wordml/symex" xmlns:wpg="http://schemas.microsoft.com/office/word/2010/wordprocessingGroup" xmlns:wpi="http://schemas.microsoft.com/office/word/2010/wordprocessingInk" xmlns:wne="http://schemas.microsoft.com/office/word/2006/wordml" xmlns:wps="http://schemas.microsoft.com/office/word/2010/wordprocessingShape" mc:Ignorable="w14 w15 w16se wp14">
+<w:document xmlns:wpc="http://schemas.microsoft.com/office/word/2010/wordprocessingCanvas" xmlns:cx="http://schemas.microsoft.com/office/drawing/2014/chartex" xmlns:cx1="http://schemas.microsoft.com/office/drawing/2015/9/8/chartex" xmlns:cx2="http://schemas.microsoft.com/office/drawing/2015/10/21/chartex" xmlns:cx3="http://schemas.microsoft.com/office/drawing/2016/5/9/chartex" xmlns:cx4="http://schemas.microsoft.com/office/drawing/2016/5/10/chartex" xmlns:cx5="http://schemas.microsoft.com/office/drawing/2016/5/11/chartex" xmlns:cx6="http://schemas.microsoft.com/office/drawing/2016/5/12/chartex" xmlns:cx7="http://schemas.microsoft.com/office/drawing/2016/5/13/chartex" xmlns:cx8="http://schemas.microsoft.com/office/drawing/2016/5/14/chartex" xmlns:mc="http://schemas.openxmlformats.org/markup-compatibility/2006" xmlns:o="urn:schemas-microsoft-com:office:office" xmlns:r="http://schemas.openxmlformats.org/officeDocument/2006/relationships" xmlns:m="http://schemas.openxmlformats.org/officeDocument/2006/math" xmlns:v="urn:schemas-microsoft-com:vml" xmlns:wp14="http://schemas.microsoft.com/office/word/2010/wordprocessingDrawing" xmlns:wp="http://schemas.openxmlformats.org/drawingml/2006/wordprocessingDrawing" xmlns:w10="urn:schemas-microsoft-com:office:word" xmlns:w="http://schemas.openxmlformats.org/wordprocessingml/2006/main" xmlns:w14="http://schemas.microsoft.com/office/word/2010/wordml" xmlns:w15="http://schemas.microsoft.com/office/word/2012/wordml" xmlns:w16se="http://schemas.microsoft.com/office/word/2015/wordml/symex" xmlns:wpg="http://schemas.microsoft.com/office/word/2010/wordprocessingGroup" xmlns:wpi="http://schemas.microsoft.com/office/word/2010/wordprocessingInk" xmlns:wne="http://schemas.microsoft.com/office/word/2006/wordml" xmlns:wps="http://schemas.microsoft.com/office/word/2010/wordprocessingShape" mc:Ignorable="w14 w15 w16se wp14">
   <w:body>
     <w:p>
       <w:pPr>
@@ -108,6 +108,840 @@
       </w:r>
       <w:r>
         <w:t xml:space="preserve"> if we take a sample of this population</w:t>
+      </w:r>
+    </w:p>
+    <w:p>
+      <w:pPr>
+        <w:pStyle w:val="ListBullet"/>
+      </w:pPr>
+      <w:r>
+        <w:t xml:space="preserve">Ex: Roll </w:t>
+      </w:r>
+      <w:r>
+        <w:t>tetrahedral die</w:t>
+      </w:r>
+      <w:r>
+        <w:t xml:space="preserve"> twice + take average of the 2 rolls and get &gt;= 3</w:t>
+      </w:r>
+    </w:p>
+    <w:p>
+      <w:pPr>
+        <w:pStyle w:val="ListBullet"/>
+        <w:tabs>
+          <w:tab w:val="clear" w:pos="360"/>
+          <w:tab w:val="num" w:pos="720"/>
+        </w:tabs>
+        <w:ind w:left="720"/>
+      </w:pPr>
+      <w:r>
+        <w:t>Sample size = 2</w:t>
+      </w:r>
+      <w:r>
+        <w:t xml:space="preserve"> </w:t>
+      </w:r>
+    </w:p>
+    <w:p>
+      <w:pPr>
+        <w:pStyle w:val="ListBullet"/>
+        <w:tabs>
+          <w:tab w:val="clear" w:pos="360"/>
+          <w:tab w:val="num" w:pos="720"/>
+        </w:tabs>
+        <w:ind w:left="720"/>
+      </w:pPr>
+      <w:r>
+        <w:t xml:space="preserve">Samples of Size 2 = 16 </w:t>
+      </w:r>
+      <w:r>
+        <w:sym w:font="Wingdings" w:char="F0E0"/>
+      </w:r>
+      <w:r>
+        <w:t xml:space="preserve"> 1,1 1,2  1,3  1,4  2,1  2,2  2,3  2,4  3,1  3,2  33,  3,4  4,1  4,2 4,3 4,4 </w:t>
+      </w:r>
+    </w:p>
+    <w:p>
+      <w:pPr>
+        <w:pStyle w:val="ListBullet"/>
+        <w:tabs>
+          <w:tab w:val="clear" w:pos="360"/>
+          <w:tab w:val="num" w:pos="720"/>
+        </w:tabs>
+        <w:ind w:left="720"/>
+      </w:pPr>
+      <w:r>
+        <w:t xml:space="preserve">Sample means </w:t>
+      </w:r>
+      <w:r>
+        <w:sym w:font="Wingdings" w:char="F0E0"/>
+      </w:r>
+      <w:r>
+        <w:t xml:space="preserve"> </w:t>
+      </w:r>
+      <w:r>
+        <w:t>1, 1.5, 2, 2.5, 1.5, 2, 2.5, 3, 2, 2.5, 3, 3.5, 2.5, 3, 3.5, 4</w:t>
+      </w:r>
+    </w:p>
+    <w:p>
+      <w:pPr>
+        <w:pStyle w:val="ListBullet"/>
+        <w:numPr>
+          <w:ilvl w:val="0"/>
+          <w:numId w:val="0"/>
+        </w:numPr>
+        <w:ind w:left="2160" w:firstLine="720"/>
+      </w:pPr>
+      <w:r>
+        <w:rPr>
+          <w:noProof/>
+        </w:rPr>
+        <w:drawing>
+          <wp:inline distT="0" distB="0" distL="0" distR="0" wp14:anchorId="1813D46D" wp14:editId="0ECACD50">
+            <wp:extent cx="1876425" cy="1228725"/>
+            <wp:effectExtent l="0" t="0" r="9525" b="9525"/>
+            <wp:docPr id="1" name="Picture 1"/>
+            <wp:cNvGraphicFramePr>
+              <a:graphicFrameLocks xmlns:a="http://schemas.openxmlformats.org/drawingml/2006/main" noChangeAspect="1"/>
+            </wp:cNvGraphicFramePr>
+            <a:graphic xmlns:a="http://schemas.openxmlformats.org/drawingml/2006/main">
+              <a:graphicData uri="http://schemas.openxmlformats.org/drawingml/2006/picture">
+                <pic:pic xmlns:pic="http://schemas.openxmlformats.org/drawingml/2006/picture">
+                  <pic:nvPicPr>
+                    <pic:cNvPr id="1" name=""/>
+                    <pic:cNvPicPr/>
+                  </pic:nvPicPr>
+                  <pic:blipFill>
+                    <a:blip r:embed="rId5"/>
+                    <a:stretch>
+                      <a:fillRect/>
+                    </a:stretch>
+                  </pic:blipFill>
+                  <pic:spPr>
+                    <a:xfrm>
+                      <a:off x="0" y="0"/>
+                      <a:ext cx="1876425" cy="1228725"/>
+                    </a:xfrm>
+                    <a:prstGeom prst="rect">
+                      <a:avLst/>
+                    </a:prstGeom>
+                  </pic:spPr>
+                </pic:pic>
+              </a:graphicData>
+            </a:graphic>
+          </wp:inline>
+        </w:drawing>
+      </w:r>
+    </w:p>
+    <w:p>
+      <w:pPr>
+        <w:pStyle w:val="ListBullet"/>
+        <w:tabs>
+          <w:tab w:val="clear" w:pos="360"/>
+          <w:tab w:val="num" w:pos="720"/>
+        </w:tabs>
+        <w:ind w:left="720"/>
+      </w:pPr>
+      <w:r>
+        <w:t xml:space="preserve">Probability of having sample mean &gt;= 3 </w:t>
+      </w:r>
+      <w:r>
+        <w:sym w:font="Wingdings" w:char="F0E0"/>
+      </w:r>
+      <w:r>
+        <w:t xml:space="preserve"> 6 / 16 = </w:t>
+      </w:r>
+      <w:r>
+        <w:rPr>
+          <w:b/>
+        </w:rPr>
+        <w:t>0.375</w:t>
+      </w:r>
+    </w:p>
+    <w:p>
+      <w:pPr>
+        <w:pStyle w:val="ListBullet"/>
+      </w:pPr>
+      <w:r>
+        <w:t xml:space="preserve">Can easily calculate probability for discrete samples in a discrete population (like above), </w:t>
+      </w:r>
+    </w:p>
+    <w:p>
+      <w:pPr>
+        <w:pStyle w:val="ListBullet"/>
+      </w:pPr>
+      <w:r>
+        <w:t xml:space="preserve">Can’t do this in huge populations in real-life + don’t want to </w:t>
+      </w:r>
+      <w:r>
+        <w:sym w:font="Wingdings" w:char="F0E0"/>
+      </w:r>
+      <w:r>
+        <w:t xml:space="preserve"> 16 samples from a population of only 4!</w:t>
+      </w:r>
+    </w:p>
+    <w:p>
+      <w:pPr>
+        <w:pStyle w:val="ListBullet"/>
+      </w:pPr>
+      <w:r>
+        <w:t>Seen that distribution of sample means is normal + sample mean here = population mean here (2.5)</w:t>
+      </w:r>
+    </w:p>
+    <w:p>
+      <w:pPr>
+        <w:pStyle w:val="ListBullet"/>
+      </w:pPr>
+      <w:r>
+        <w:t xml:space="preserve">Take random sample </w:t>
+      </w:r>
+      <w:r>
+        <w:sym w:font="Wingdings" w:char="F0E0"/>
+      </w:r>
+      <w:r>
+        <w:t xml:space="preserve"> find mean of it </w:t>
+      </w:r>
+      <w:r>
+        <w:sym w:font="Wingdings" w:char="F0E0"/>
+      </w:r>
+      <w:r>
+        <w:t xml:space="preserve"> to compare this mean w/ </w:t>
+      </w:r>
+      <w:r>
+        <w:t xml:space="preserve">the </w:t>
+      </w:r>
+      <w:r>
+        <w:t>others in the sample distribution, we need sample SD</w:t>
+      </w:r>
+    </w:p>
+    <w:p>
+      <w:pPr>
+        <w:pStyle w:val="ListBullet"/>
+        <w:tabs>
+          <w:tab w:val="clear" w:pos="360"/>
+          <w:tab w:val="num" w:pos="1080"/>
+        </w:tabs>
+        <w:ind w:left="1080"/>
+      </w:pPr>
+      <w:r>
+        <w:rPr>
+          <w:noProof/>
+        </w:rPr>
+        <w:drawing>
+          <wp:inline distT="0" distB="0" distL="0" distR="0" wp14:anchorId="27233BA9" wp14:editId="5793A23F">
+            <wp:extent cx="4362450" cy="1000660"/>
+            <wp:effectExtent l="0" t="0" r="0" b="9525"/>
+            <wp:docPr id="2" name="Picture 2"/>
+            <wp:cNvGraphicFramePr>
+              <a:graphicFrameLocks xmlns:a="http://schemas.openxmlformats.org/drawingml/2006/main" noChangeAspect="1"/>
+            </wp:cNvGraphicFramePr>
+            <a:graphic xmlns:a="http://schemas.openxmlformats.org/drawingml/2006/main">
+              <a:graphicData uri="http://schemas.openxmlformats.org/drawingml/2006/picture">
+                <pic:pic xmlns:pic="http://schemas.openxmlformats.org/drawingml/2006/picture">
+                  <pic:nvPicPr>
+                    <pic:cNvPr id="1" name=""/>
+                    <pic:cNvPicPr/>
+                  </pic:nvPicPr>
+                  <pic:blipFill>
+                    <a:blip r:embed="rId6"/>
+                    <a:stretch>
+                      <a:fillRect/>
+                    </a:stretch>
+                  </pic:blipFill>
+                  <pic:spPr>
+                    <a:xfrm>
+                      <a:off x="0" y="0"/>
+                      <a:ext cx="4380787" cy="1004866"/>
+                    </a:xfrm>
+                    <a:prstGeom prst="rect">
+                      <a:avLst/>
+                    </a:prstGeom>
+                  </pic:spPr>
+                </pic:pic>
+              </a:graphicData>
+            </a:graphic>
+          </wp:inline>
+        </w:drawing>
+      </w:r>
+    </w:p>
+    <w:p>
+      <w:pPr>
+        <w:pStyle w:val="ListBullet"/>
+        <w:tabs>
+          <w:tab w:val="clear" w:pos="360"/>
+          <w:tab w:val="num" w:pos="720"/>
+        </w:tabs>
+        <w:ind w:left="720"/>
+      </w:pPr>
+      <w:r>
+        <w:t xml:space="preserve">The Ratio of sigma to the SE </w:t>
+      </w:r>
+      <w:r>
+        <w:sym w:font="Wingdings" w:char="F0E0"/>
+      </w:r>
+      <w:r>
+        <w:t xml:space="preserve"> </w:t>
+      </w:r>
+      <w:r>
+        <w:rPr>
+          <w:b/>
+        </w:rPr>
+        <w:t>1.414213562 = Sqrt(2</w:t>
+      </w:r>
+      <w:r>
+        <w:t xml:space="preserve">) </w:t>
+      </w:r>
+      <w:r>
+        <w:sym w:font="Wingdings" w:char="F0E0"/>
+      </w:r>
+      <w:r>
+        <w:t xml:space="preserve"> </w:t>
+      </w:r>
+      <w:r>
+        <w:rPr>
+          <w:i/>
+        </w:rPr>
+        <w:t>Square root of our sample size</w:t>
+      </w:r>
+    </w:p>
+    <w:p>
+      <w:pPr>
+        <w:pStyle w:val="ListBullet"/>
+        <w:numPr>
+          <w:ilvl w:val="0"/>
+          <w:numId w:val="0"/>
+        </w:numPr>
+        <w:ind w:left="720"/>
+      </w:pPr>
+    </w:p>
+    <w:p>
+      <w:pPr>
+        <w:pStyle w:val="ListBullet"/>
+        <w:numPr>
+          <w:ilvl w:val="0"/>
+          <w:numId w:val="0"/>
+        </w:numPr>
+        <w:ind w:left="1800" w:firstLine="360"/>
+      </w:pPr>
+      <w:r>
+        <w:rPr>
+          <w:noProof/>
+        </w:rPr>
+        <w:drawing>
+          <wp:inline distT="0" distB="0" distL="0" distR="0" wp14:anchorId="21DF1AAD" wp14:editId="012BDC44">
+            <wp:extent cx="1987323" cy="1209675"/>
+            <wp:effectExtent l="0" t="0" r="0" b="0"/>
+            <wp:docPr id="3" name="Picture 3"/>
+            <wp:cNvGraphicFramePr>
+              <a:graphicFrameLocks xmlns:a="http://schemas.openxmlformats.org/drawingml/2006/main" noChangeAspect="1"/>
+            </wp:cNvGraphicFramePr>
+            <a:graphic xmlns:a="http://schemas.openxmlformats.org/drawingml/2006/main">
+              <a:graphicData uri="http://schemas.openxmlformats.org/drawingml/2006/picture">
+                <pic:pic xmlns:pic="http://schemas.openxmlformats.org/drawingml/2006/picture">
+                  <pic:nvPicPr>
+                    <pic:cNvPr id="1" name=""/>
+                    <pic:cNvPicPr/>
+                  </pic:nvPicPr>
+                  <pic:blipFill>
+                    <a:blip r:embed="rId7"/>
+                    <a:stretch>
+                      <a:fillRect/>
+                    </a:stretch>
+                  </pic:blipFill>
+                  <pic:spPr>
+                    <a:xfrm>
+                      <a:off x="0" y="0"/>
+                      <a:ext cx="2000339" cy="1217598"/>
+                    </a:xfrm>
+                    <a:prstGeom prst="rect">
+                      <a:avLst/>
+                    </a:prstGeom>
+                  </pic:spPr>
+                </pic:pic>
+              </a:graphicData>
+            </a:graphic>
+          </wp:inline>
+        </w:drawing>
+      </w:r>
+    </w:p>
+    <w:p>
+      <w:pPr>
+        <w:pStyle w:val="ListBullet"/>
+      </w:pPr>
+      <w:r>
+        <w:t>So, SE (sample SD) = Sigma / Sqrt(n)</w:t>
+      </w:r>
+      <w:bookmarkStart w:id="0" w:name="_GoBack"/>
+      <w:bookmarkEnd w:id="0"/>
+      <w:r>
+        <w:t xml:space="preserve"> </w:t>
+      </w:r>
+    </w:p>
+    <w:p>
+      <w:pPr>
+        <w:pStyle w:val="ListBullet"/>
+      </w:pPr>
+      <w:r>
+        <w:rPr>
+          <w:b/>
+        </w:rPr>
+        <w:lastRenderedPageBreak/>
+        <w:t>The Central Limit Theorem</w:t>
+      </w:r>
+      <w:r>
+        <w:t xml:space="preserve"> </w:t>
+      </w:r>
+      <w:r>
+        <w:t xml:space="preserve">= </w:t>
+      </w:r>
+      <w:r>
+        <w:t>used to help understand the following facts regardless of</w:t>
+      </w:r>
+      <w:r>
+        <w:t xml:space="preserve"> </w:t>
+      </w:r>
+      <w:r>
+        <w:t xml:space="preserve">whether </w:t>
+      </w:r>
+      <w:r>
+        <w:t xml:space="preserve">a </w:t>
+      </w:r>
+      <w:r>
+        <w:t>population distribution is normal or not:</w:t>
+      </w:r>
+    </w:p>
+    <w:p>
+      <w:pPr>
+        <w:pStyle w:val="ListBullet"/>
+        <w:tabs>
+          <w:tab w:val="clear" w:pos="360"/>
+          <w:tab w:val="num" w:pos="720"/>
+        </w:tabs>
+        <w:ind w:left="720"/>
+        <w:rPr>
+          <w:i/>
+        </w:rPr>
+      </w:pPr>
+      <w:r>
+        <w:rPr>
+          <w:i/>
+        </w:rPr>
+        <w:t>the mean of the sample means is the same as the population mean</w:t>
+      </w:r>
+    </w:p>
+    <w:p>
+      <w:pPr>
+        <w:pStyle w:val="ListBullet"/>
+        <w:tabs>
+          <w:tab w:val="clear" w:pos="360"/>
+          <w:tab w:val="num" w:pos="720"/>
+        </w:tabs>
+        <w:ind w:left="720"/>
+      </w:pPr>
+      <w:r>
+        <w:t xml:space="preserve">the </w:t>
+      </w:r>
+      <w:r>
+        <w:t xml:space="preserve">SD </w:t>
+      </w:r>
+      <w:r>
+        <w:t>of the sample means is always e</w:t>
+      </w:r>
+      <w:r>
+        <w:t xml:space="preserve">qual to the </w:t>
+      </w:r>
+      <w:r>
+        <w:rPr>
+          <w:b/>
+        </w:rPr>
+        <w:t>standard error</w:t>
+      </w:r>
+      <w:r>
+        <w:t xml:space="preserve"> (i.e. SE = sigma/Sqrt(n) )</w:t>
+      </w:r>
+    </w:p>
+    <w:p>
+      <w:pPr>
+        <w:pStyle w:val="ListBullet"/>
+        <w:tabs>
+          <w:tab w:val="clear" w:pos="360"/>
+          <w:tab w:val="num" w:pos="720"/>
+        </w:tabs>
+        <w:ind w:left="720"/>
+      </w:pPr>
+      <w:r>
+        <w:t xml:space="preserve">the distribution of sample means will become </w:t>
+      </w:r>
+      <w:r>
+        <w:rPr>
+          <w:i/>
+        </w:rPr>
+        <w:t>more normal</w:t>
+      </w:r>
+      <w:r>
+        <w:t xml:space="preserve"> as sample size,</w:t>
+      </w:r>
+      <w:r>
+        <w:t xml:space="preserve"> n, increases</w:t>
+      </w:r>
+    </w:p>
+    <w:p>
+      <w:pPr>
+        <w:pStyle w:val="ListBullet"/>
+      </w:pPr>
+      <w:r>
+        <w:rPr>
+          <w:b/>
+        </w:rPr>
+        <w:t>Sampling Distribution</w:t>
+      </w:r>
+      <w:r>
+        <w:t xml:space="preserve"> </w:t>
+      </w:r>
+      <w:r>
+        <w:rPr>
+          <w:b/>
+        </w:rPr>
+        <w:t xml:space="preserve">of a statistic </w:t>
+      </w:r>
+      <w:r>
+        <w:t xml:space="preserve">= </w:t>
+      </w:r>
+      <w:r>
+        <w:t>the</w:t>
+      </w:r>
+      <w:r>
+        <w:t xml:space="preserve"> </w:t>
+      </w:r>
+      <w:r>
+        <w:t xml:space="preserve">distribution of that statistic. </w:t>
+      </w:r>
+    </w:p>
+    <w:p>
+      <w:pPr>
+        <w:pStyle w:val="ListBullet"/>
+        <w:tabs>
+          <w:tab w:val="clear" w:pos="360"/>
+          <w:tab w:val="num" w:pos="720"/>
+        </w:tabs>
+        <w:ind w:left="720"/>
+      </w:pPr>
+      <w:r>
+        <w:t xml:space="preserve">May </w:t>
+      </w:r>
+      <w:r>
+        <w:t xml:space="preserve">be considered as the distribution of </w:t>
+      </w:r>
+      <w:r>
+        <w:t xml:space="preserve">a </w:t>
+      </w:r>
+      <w:r>
+        <w:t xml:space="preserve">statistic for </w:t>
+      </w:r>
+      <w:r>
+        <w:rPr>
+          <w:i/>
+        </w:rPr>
+        <w:t>all</w:t>
+      </w:r>
+      <w:r>
+        <w:t xml:space="preserve"> </w:t>
+      </w:r>
+      <w:r>
+        <w:t xml:space="preserve">possible samples from the </w:t>
+      </w:r>
+      <w:r>
+        <w:rPr>
+          <w:i/>
+        </w:rPr>
+        <w:t>same</w:t>
+      </w:r>
+      <w:r>
+        <w:t xml:space="preserve"> population of a given size.</w:t>
+      </w:r>
+    </w:p>
+    <w:p>
+      <w:pPr>
+        <w:pStyle w:val="ListBullet"/>
+      </w:pPr>
+      <w:r>
+        <w:t xml:space="preserve">Example: </w:t>
+      </w:r>
+      <w:r>
+        <w:t xml:space="preserve">We are interested in average height of trees in a particular forest. </w:t>
+      </w:r>
+    </w:p>
+    <w:p>
+      <w:pPr>
+        <w:pStyle w:val="ListBullet"/>
+        <w:tabs>
+          <w:tab w:val="clear" w:pos="360"/>
+          <w:tab w:val="num" w:pos="720"/>
+        </w:tabs>
+        <w:ind w:left="720"/>
+      </w:pPr>
+      <w:r>
+        <w:t xml:space="preserve">5 students </w:t>
+      </w:r>
+      <w:r>
+        <w:t xml:space="preserve">measure a sample of 20 trees + return w/ </w:t>
+      </w:r>
+      <w:r>
+        <w:t>the average tree height from their samples.</w:t>
+      </w:r>
+    </w:p>
+    <w:p>
+      <w:pPr>
+        <w:pStyle w:val="ListBullet"/>
+        <w:tabs>
+          <w:tab w:val="clear" w:pos="360"/>
+          <w:tab w:val="num" w:pos="720"/>
+        </w:tabs>
+        <w:ind w:left="720"/>
+      </w:pPr>
+      <w:r>
+        <w:t>Sample results</w:t>
+      </w:r>
+      <w:r>
+        <w:t>: 35.23 , 36.71, 33.21, 38.2, 35.54</w:t>
+      </w:r>
+    </w:p>
+    <w:p>
+      <w:pPr>
+        <w:pStyle w:val="ListBullet"/>
+        <w:tabs>
+          <w:tab w:val="clear" w:pos="360"/>
+          <w:tab w:val="num" w:pos="720"/>
+        </w:tabs>
+        <w:ind w:left="720"/>
+        <w:rPr>
+          <w:i/>
+        </w:rPr>
+      </w:pPr>
+      <w:r>
+        <w:rPr>
+          <w:i/>
+        </w:rPr>
+        <w:t xml:space="preserve">If it is known the population average </w:t>
+      </w:r>
+      <w:r>
+        <w:rPr>
+          <w:i/>
+        </w:rPr>
+        <w:t xml:space="preserve">= </w:t>
+      </w:r>
+      <w:r>
+        <w:rPr>
+          <w:i/>
+        </w:rPr>
+        <w:t xml:space="preserve">36 feet </w:t>
+      </w:r>
+      <w:r>
+        <w:rPr>
+          <w:i/>
+        </w:rPr>
+        <w:t xml:space="preserve">w/ SD = </w:t>
+      </w:r>
+      <w:r>
+        <w:rPr>
+          <w:i/>
+        </w:rPr>
+        <w:t>2 feet, h</w:t>
+      </w:r>
+      <w:r>
+        <w:rPr>
+          <w:i/>
+        </w:rPr>
+        <w:t>ow many Standard errors is the students average away from the population</w:t>
+      </w:r>
+      <w:r>
+        <w:rPr>
+          <w:i/>
+        </w:rPr>
+        <w:t xml:space="preserve"> </w:t>
+      </w:r>
+      <w:r>
+        <w:rPr>
+          <w:i/>
+        </w:rPr>
+        <w:t>mean?</w:t>
+      </w:r>
+    </w:p>
+    <w:p>
+      <w:pPr>
+        <w:pStyle w:val="ListBullet"/>
+        <w:tabs>
+          <w:tab w:val="clear" w:pos="360"/>
+          <w:tab w:val="num" w:pos="720"/>
+        </w:tabs>
+        <w:ind w:left="720"/>
+      </w:pPr>
+      <w:r>
+        <w:t xml:space="preserve">To solve this problem </w:t>
+      </w:r>
+      <w:r>
+        <w:t>1</w:t>
+      </w:r>
+      <w:r>
+        <w:rPr>
+          <w:vertAlign w:val="superscript"/>
+        </w:rPr>
+        <w:t>st</w:t>
+      </w:r>
+      <w:r>
+        <w:t xml:space="preserve"> ne</w:t>
+      </w:r>
+      <w:r>
+        <w:t xml:space="preserve">ed to find the average of the </w:t>
+      </w:r>
+      <w:r>
+        <w:t>students averages so</w:t>
+      </w:r>
+    </w:p>
+    <w:p>
+      <w:pPr>
+        <w:pStyle w:val="ListBullet"/>
+        <w:tabs>
+          <w:tab w:val="clear" w:pos="360"/>
+          <w:tab w:val="num" w:pos="720"/>
+        </w:tabs>
+        <w:ind w:left="720"/>
+      </w:pPr>
+      <w:r>
+        <w:t>x¯ = 35.23+36.71+33.21+38.2+35.54</w:t>
+      </w:r>
+      <w:r>
+        <w:t xml:space="preserve"> / </w:t>
+      </w:r>
+      <w:r>
+        <w:t xml:space="preserve">5 = </w:t>
+      </w:r>
+      <w:r>
+        <w:rPr>
+          <w:b/>
+        </w:rPr>
+        <w:t>35.78</w:t>
+      </w:r>
+    </w:p>
+    <w:p>
+      <w:pPr>
+        <w:pStyle w:val="ListBullet"/>
+        <w:tabs>
+          <w:tab w:val="clear" w:pos="360"/>
+          <w:tab w:val="num" w:pos="720"/>
+        </w:tabs>
+        <w:ind w:left="720"/>
+        <w:rPr>
+          <w:b/>
+        </w:rPr>
+      </w:pPr>
+      <w:r>
+        <w:t xml:space="preserve">Now find </w:t>
+      </w:r>
+      <w:r>
+        <w:t xml:space="preserve">Standard error of the sample </w:t>
+      </w:r>
+      <w:r>
+        <w:sym w:font="Wingdings" w:char="F0E0"/>
+      </w:r>
+      <w:r>
+        <w:t xml:space="preserve"> SE = SD/Sqrt(n) = </w:t>
+      </w:r>
+      <w:r>
+        <w:t>2</w:t>
+      </w:r>
+      <w:r>
+        <w:t xml:space="preserve"> / </w:t>
+      </w:r>
+      <w:r>
+        <w:t xml:space="preserve">5 = </w:t>
+      </w:r>
+      <w:r>
+        <w:rPr>
+          <w:b/>
+        </w:rPr>
+        <w:t>0.4</w:t>
+      </w:r>
+    </w:p>
+    <w:p>
+      <w:pPr>
+        <w:pStyle w:val="ListBullet"/>
+        <w:tabs>
+          <w:tab w:val="clear" w:pos="360"/>
+          <w:tab w:val="num" w:pos="720"/>
+        </w:tabs>
+        <w:ind w:left="720"/>
+        <w:rPr>
+          <w:b/>
+        </w:rPr>
+      </w:pPr>
+      <w:r>
+        <w:t>T</w:t>
+      </w:r>
+      <w:r>
+        <w:t xml:space="preserve">o get the </w:t>
+      </w:r>
+      <w:r>
+        <w:t xml:space="preserve"># </w:t>
+      </w:r>
+      <w:r>
+        <w:t xml:space="preserve">of </w:t>
+      </w:r>
+      <w:r>
+        <w:t xml:space="preserve">SE’s </w:t>
+      </w:r>
+      <w:r>
+        <w:t>away f</w:t>
+      </w:r>
+      <w:r>
+        <w:t xml:space="preserve">rom the mean our observation is, </w:t>
+      </w:r>
+      <w:r>
+        <w:t xml:space="preserve">use the z-score formula </w:t>
+      </w:r>
+      <w:r>
+        <w:sym w:font="Wingdings" w:char="F0E0"/>
+      </w:r>
+      <w:r>
+        <w:t xml:space="preserve"> x¯  - mu / </w:t>
+      </w:r>
+      <w:r>
+        <w:t xml:space="preserve">SE </w:t>
+      </w:r>
+      <w:r>
+        <w:sym w:font="Wingdings" w:char="F0E0"/>
+      </w:r>
+      <w:r>
+        <w:t xml:space="preserve"> (</w:t>
+      </w:r>
+      <w:r>
+        <w:t>35.7836</w:t>
+      </w:r>
+      <w:r>
+        <w:t xml:space="preserve"> – 46) / </w:t>
+      </w:r>
+      <w:r>
+        <w:t xml:space="preserve">0.4 = </w:t>
+      </w:r>
+      <w:r>
+        <w:rPr>
+          <w:b/>
+        </w:rPr>
+        <w:t>0.55</w:t>
+      </w:r>
+    </w:p>
+    <w:p>
+      <w:pPr>
+        <w:pStyle w:val="ListBullet"/>
+        <w:tabs>
+          <w:tab w:val="clear" w:pos="360"/>
+          <w:tab w:val="num" w:pos="720"/>
+        </w:tabs>
+        <w:ind w:left="720"/>
+      </w:pPr>
+      <w:r>
+        <w:t xml:space="preserve">So our sample distribution is relatively close </w:t>
+      </w:r>
+      <w:r>
+        <w:t>to the population distribution!</w:t>
       </w:r>
     </w:p>
     <w:p>
@@ -125,541 +959,55 @@
         <w:pStyle w:val="ListBullet"/>
       </w:pPr>
       <w:r>
-        <w:rPr>
-          <w:b/>
-        </w:rPr>
-        <w:t>The Central Limit Theorem</w:t>
+        <w:t xml:space="preserve">Problem 7.1 </w:t>
+      </w:r>
+      <w:r>
+        <w:sym w:font="Wingdings" w:char="F0E0"/>
       </w:r>
       <w:r>
         <w:t xml:space="preserve"> </w:t>
       </w:r>
       <w:r>
-        <w:t xml:space="preserve">= </w:t>
-      </w:r>
-      <w:r>
-        <w:t>used to help understand the following facts regardless of</w:t>
+        <w:t xml:space="preserve">The known average time it takes to deliver a pizza is 22.5 minutes </w:t>
+      </w:r>
+      <w:r>
+        <w:t xml:space="preserve">w/ SD = </w:t>
+      </w:r>
+      <w:r>
+        <w:t xml:space="preserve">2 minutes. I ordered pizza every week for the last 10 weeks </w:t>
+      </w:r>
+      <w:r>
+        <w:t xml:space="preserve">w/ </w:t>
+      </w:r>
+      <w:r>
+        <w:t>average time</w:t>
+      </w:r>
+      <w:r>
+        <w:t xml:space="preserve"> = </w:t>
+      </w:r>
+      <w:r>
+        <w:t>18.5 minutes. What is the probability that get this average?</w:t>
+      </w:r>
+    </w:p>
+    <w:p>
+      <w:pPr>
+        <w:pStyle w:val="ListBullet"/>
+      </w:pPr>
+      <w:r>
+        <w:t xml:space="preserve">Problem 7.2 </w:t>
+      </w:r>
+      <w:r>
+        <w:sym w:font="Wingdings" w:char="F0E0"/>
       </w:r>
       <w:r>
         <w:t xml:space="preserve"> </w:t>
       </w:r>
       <w:r>
-        <w:t xml:space="preserve">whether </w:t>
-      </w:r>
-      <w:r>
-        <w:t xml:space="preserve">a </w:t>
-      </w:r>
-      <w:r>
-        <w:t>population distribution is normal or not:</w:t>
-      </w:r>
-    </w:p>
-    <w:p>
-      <w:pPr>
-        <w:pStyle w:val="ListBullet"/>
-        <w:tabs>
-          <w:tab w:val="clear" w:pos="360"/>
-          <w:tab w:val="num" w:pos="720"/>
-        </w:tabs>
-        <w:ind w:left="720"/>
-        <w:rPr>
-          <w:i/>
-        </w:rPr>
-      </w:pPr>
-      <w:r>
-        <w:rPr>
-          <w:i/>
-        </w:rPr>
-        <w:t>the mean of the sample means is the same as the population mean</w:t>
-      </w:r>
-    </w:p>
-    <w:p>
-      <w:pPr>
-        <w:pStyle w:val="ListBullet"/>
-        <w:tabs>
-          <w:tab w:val="clear" w:pos="360"/>
-          <w:tab w:val="num" w:pos="720"/>
-        </w:tabs>
-        <w:ind w:left="720"/>
-      </w:pPr>
-      <w:r>
-        <w:t xml:space="preserve">the </w:t>
-      </w:r>
-      <w:r>
-        <w:t xml:space="preserve">SD </w:t>
-      </w:r>
-      <w:r>
-        <w:t>of the sample means is always e</w:t>
-      </w:r>
-      <w:r>
-        <w:t xml:space="preserve">qual to the </w:t>
-      </w:r>
-      <w:r>
-        <w:rPr>
-          <w:b/>
-        </w:rPr>
-        <w:t>standard error</w:t>
-      </w:r>
-      <w:r>
-        <w:t xml:space="preserve"> (i.e. SE = sigma/Sqrt(n) )</w:t>
-      </w:r>
-    </w:p>
-    <w:p>
-      <w:pPr>
-        <w:pStyle w:val="ListBullet"/>
-        <w:tabs>
-          <w:tab w:val="clear" w:pos="360"/>
-          <w:tab w:val="num" w:pos="720"/>
-        </w:tabs>
-        <w:ind w:left="720"/>
-      </w:pPr>
-      <w:r>
-        <w:t xml:space="preserve">the distribution of sample means will become </w:t>
-      </w:r>
-      <w:r>
-        <w:rPr>
-          <w:i/>
-        </w:rPr>
-        <w:t>more normal</w:t>
-      </w:r>
-      <w:r>
-        <w:t xml:space="preserve"> as sample size,</w:t>
-      </w:r>
-      <w:r>
-        <w:t xml:space="preserve"> n, increases</w:t>
-      </w:r>
-    </w:p>
-    <w:p>
-      <w:pPr>
-        <w:pStyle w:val="ListBullet"/>
-      </w:pPr>
-      <w:r>
-        <w:rPr>
-          <w:b/>
-        </w:rPr>
-        <w:t>Sampling Distribution</w:t>
+        <w:t>If I continue to order pizzas for eternity what could I expect this average to get</w:t>
       </w:r>
       <w:r>
         <w:t xml:space="preserve"> </w:t>
       </w:r>
-      <w:r>
-        <w:rPr>
-          <w:b/>
-        </w:rPr>
-        <w:t xml:space="preserve">of a statistic </w:t>
-      </w:r>
-      <w:r>
-        <w:t xml:space="preserve">= </w:t>
-      </w:r>
-      <w:r>
-        <w:t>the</w:t>
-      </w:r>
-      <w:r>
-        <w:t xml:space="preserve"> </w:t>
-      </w:r>
-      <w:r>
-        <w:t xml:space="preserve">distribution of that statistic. </w:t>
-      </w:r>
-    </w:p>
-    <w:p>
-      <w:pPr>
-        <w:pStyle w:val="ListBullet"/>
-        <w:tabs>
-          <w:tab w:val="clear" w:pos="360"/>
-          <w:tab w:val="num" w:pos="720"/>
-        </w:tabs>
-        <w:ind w:left="720"/>
-      </w:pPr>
-      <w:r>
-        <w:t xml:space="preserve">May </w:t>
-      </w:r>
-      <w:r>
-        <w:t xml:space="preserve">be considered as the distribution of </w:t>
-      </w:r>
-      <w:r>
-        <w:t xml:space="preserve">a </w:t>
-      </w:r>
-      <w:r>
-        <w:t xml:space="preserve">statistic for </w:t>
-      </w:r>
-      <w:r>
-        <w:rPr>
-          <w:i/>
-        </w:rPr>
-        <w:t>all</w:t>
-      </w:r>
-      <w:r>
-        <w:t xml:space="preserve"> </w:t>
-      </w:r>
-      <w:r>
-        <w:t xml:space="preserve">possible samples from the </w:t>
-      </w:r>
-      <w:r>
-        <w:rPr>
-          <w:i/>
-        </w:rPr>
-        <w:t>same</w:t>
-      </w:r>
-      <w:r>
-        <w:t xml:space="preserve"> population of a given size.</w:t>
-      </w:r>
-    </w:p>
-    <w:p>
-      <w:pPr>
-        <w:pStyle w:val="ListBullet"/>
-      </w:pPr>
-      <w:r>
-        <w:t xml:space="preserve">Example: </w:t>
-      </w:r>
-      <w:r>
-        <w:t xml:space="preserve">We are interested in average height of trees in a particular forest. </w:t>
-      </w:r>
-    </w:p>
-    <w:p>
-      <w:pPr>
-        <w:pStyle w:val="ListBullet"/>
-        <w:tabs>
-          <w:tab w:val="clear" w:pos="360"/>
-          <w:tab w:val="num" w:pos="720"/>
-        </w:tabs>
-        <w:ind w:left="720"/>
-      </w:pPr>
-      <w:r>
-        <w:t xml:space="preserve">5 students </w:t>
-      </w:r>
-      <w:r>
-        <w:t xml:space="preserve">measure a sample of 20 trees + return w/ </w:t>
-      </w:r>
-      <w:r>
-        <w:t>the average tree height from their samples.</w:t>
-      </w:r>
-    </w:p>
-    <w:p>
-      <w:pPr>
-        <w:pStyle w:val="ListBullet"/>
-        <w:tabs>
-          <w:tab w:val="clear" w:pos="360"/>
-          <w:tab w:val="num" w:pos="720"/>
-        </w:tabs>
-        <w:ind w:left="720"/>
-      </w:pPr>
-      <w:r>
-        <w:t>Sample results</w:t>
-      </w:r>
-      <w:r>
-        <w:t>: 35.23 , 36.71, 33.21, 38.2, 35.54</w:t>
-      </w:r>
-    </w:p>
-    <w:p>
-      <w:pPr>
-        <w:pStyle w:val="ListBullet"/>
-        <w:tabs>
-          <w:tab w:val="clear" w:pos="360"/>
-          <w:tab w:val="num" w:pos="720"/>
-        </w:tabs>
-        <w:ind w:left="720"/>
-        <w:rPr>
-          <w:i/>
-        </w:rPr>
-      </w:pPr>
-      <w:r>
-        <w:rPr>
-          <w:i/>
-        </w:rPr>
-        <w:t xml:space="preserve">If it is known the population average </w:t>
-      </w:r>
-      <w:r>
-        <w:rPr>
-          <w:i/>
-        </w:rPr>
-        <w:t xml:space="preserve">= </w:t>
-      </w:r>
-      <w:r>
-        <w:rPr>
-          <w:i/>
-        </w:rPr>
-        <w:t xml:space="preserve">36 feet </w:t>
-      </w:r>
-      <w:r>
-        <w:rPr>
-          <w:i/>
-        </w:rPr>
-        <w:t xml:space="preserve">w/ SD = </w:t>
-      </w:r>
-      <w:r>
-        <w:rPr>
-          <w:i/>
-        </w:rPr>
-        <w:t>2 feet, h</w:t>
-      </w:r>
-      <w:r>
-        <w:rPr>
-          <w:i/>
-        </w:rPr>
-        <w:t>ow many Standard errors is the students average away from the population</w:t>
-      </w:r>
-      <w:r>
-        <w:rPr>
-          <w:i/>
-        </w:rPr>
-        <w:t xml:space="preserve"> </w:t>
-      </w:r>
-      <w:r>
-        <w:rPr>
-          <w:i/>
-        </w:rPr>
-        <w:t>mean?</w:t>
-      </w:r>
-    </w:p>
-    <w:p>
-      <w:pPr>
-        <w:pStyle w:val="ListBullet"/>
-        <w:tabs>
-          <w:tab w:val="clear" w:pos="360"/>
-          <w:tab w:val="num" w:pos="720"/>
-        </w:tabs>
-        <w:ind w:left="720"/>
-      </w:pPr>
-      <w:r>
-        <w:t xml:space="preserve">To solve this problem </w:t>
-      </w:r>
-      <w:r>
-        <w:t>1</w:t>
-      </w:r>
-      <w:r>
-        <w:rPr>
-          <w:vertAlign w:val="superscript"/>
-        </w:rPr>
-        <w:t>st</w:t>
-      </w:r>
-      <w:r>
-        <w:t xml:space="preserve"> ne</w:t>
-      </w:r>
-      <w:r>
-        <w:t xml:space="preserve">ed to find the average of the </w:t>
-      </w:r>
-      <w:r>
-        <w:t>students averages so</w:t>
-      </w:r>
-    </w:p>
-    <w:p>
-      <w:pPr>
-        <w:pStyle w:val="ListBullet"/>
-        <w:tabs>
-          <w:tab w:val="clear" w:pos="360"/>
-          <w:tab w:val="num" w:pos="720"/>
-        </w:tabs>
-        <w:ind w:left="720"/>
-      </w:pPr>
-      <w:r>
-        <w:t>x¯ = 35.23+36.71+33.21+38.2+35.54</w:t>
-      </w:r>
-      <w:r>
-        <w:t xml:space="preserve"> / </w:t>
-      </w:r>
-      <w:r>
-        <w:t xml:space="preserve">5 = </w:t>
-      </w:r>
-      <w:r>
-        <w:rPr>
-          <w:b/>
-        </w:rPr>
-        <w:t>35.78</w:t>
-      </w:r>
-    </w:p>
-    <w:p>
-      <w:pPr>
-        <w:pStyle w:val="ListBullet"/>
-        <w:tabs>
-          <w:tab w:val="clear" w:pos="360"/>
-          <w:tab w:val="num" w:pos="720"/>
-        </w:tabs>
-        <w:ind w:left="720"/>
-        <w:rPr>
-          <w:b/>
-        </w:rPr>
-      </w:pPr>
-      <w:r>
-        <w:t xml:space="preserve">Now find </w:t>
-      </w:r>
-      <w:r>
-        <w:t xml:space="preserve">Standard error of the sample </w:t>
-      </w:r>
-      <w:r>
-        <w:sym w:font="Wingdings" w:char="F0E0"/>
-      </w:r>
-      <w:r>
-        <w:t xml:space="preserve"> SE = SD/Sqrt(n) = </w:t>
-      </w:r>
-      <w:r>
-        <w:t>2</w:t>
-      </w:r>
-      <w:r>
-        <w:t xml:space="preserve"> / </w:t>
-      </w:r>
-      <w:r>
-        <w:t xml:space="preserve">5 = </w:t>
-      </w:r>
-      <w:r>
-        <w:rPr>
-          <w:b/>
-        </w:rPr>
-        <w:t>0.4</w:t>
-      </w:r>
-    </w:p>
-    <w:p>
-      <w:pPr>
-        <w:pStyle w:val="ListBullet"/>
-        <w:tabs>
-          <w:tab w:val="clear" w:pos="360"/>
-          <w:tab w:val="num" w:pos="720"/>
-        </w:tabs>
-        <w:ind w:left="720"/>
-        <w:rPr>
-          <w:b/>
-        </w:rPr>
-      </w:pPr>
-      <w:r>
-        <w:t>T</w:t>
-      </w:r>
-      <w:r>
-        <w:t xml:space="preserve">o get the </w:t>
-      </w:r>
-      <w:r>
-        <w:t xml:space="preserve"># </w:t>
-      </w:r>
-      <w:r>
-        <w:t xml:space="preserve">of </w:t>
-      </w:r>
-      <w:r>
-        <w:t xml:space="preserve">SE’s </w:t>
-      </w:r>
-      <w:r>
-        <w:t>away f</w:t>
-      </w:r>
-      <w:r>
-        <w:t xml:space="preserve">rom the mean our observation is, </w:t>
-      </w:r>
-      <w:r>
-        <w:t xml:space="preserve">use the z-score formula </w:t>
-      </w:r>
-      <w:r>
-        <w:sym w:font="Wingdings" w:char="F0E0"/>
-      </w:r>
-      <w:r>
-        <w:t xml:space="preserve"> </w:t>
-      </w:r>
-      <w:r>
-        <w:t xml:space="preserve">x¯ </w:t>
-      </w:r>
-      <w:r>
-        <w:t xml:space="preserve"> - mu / </w:t>
-      </w:r>
-      <w:r>
-        <w:t xml:space="preserve">SE </w:t>
-      </w:r>
-      <w:r>
-        <w:sym w:font="Wingdings" w:char="F0E0"/>
-      </w:r>
-      <w:r>
-        <w:t xml:space="preserve"> (</w:t>
-      </w:r>
-      <w:r>
-        <w:t>35.7836</w:t>
-      </w:r>
-      <w:r>
-        <w:t xml:space="preserve"> – 46) / </w:t>
-      </w:r>
-      <w:r>
-        <w:t xml:space="preserve">0.4 = </w:t>
-      </w:r>
-      <w:r>
-        <w:rPr>
-          <w:b/>
-        </w:rPr>
-        <w:t>0.55</w:t>
-      </w:r>
-    </w:p>
-    <w:p>
-      <w:pPr>
-        <w:pStyle w:val="ListBullet"/>
-        <w:tabs>
-          <w:tab w:val="clear" w:pos="360"/>
-          <w:tab w:val="num" w:pos="720"/>
-        </w:tabs>
-        <w:ind w:left="720"/>
-      </w:pPr>
-      <w:r>
-        <w:t xml:space="preserve">So our sample distribution is relatively close </w:t>
-      </w:r>
-      <w:r>
-        <w:t>to the population distribution!</w:t>
-      </w:r>
-    </w:p>
-    <w:p>
-      <w:pPr>
-        <w:pStyle w:val="ListBullet"/>
-        <w:numPr>
-          <w:ilvl w:val="0"/>
-          <w:numId w:val="0"/>
-        </w:numPr>
-        <w:ind w:left="360"/>
-      </w:pPr>
-    </w:p>
-    <w:p>
-      <w:pPr>
-        <w:pStyle w:val="ListBullet"/>
-      </w:pPr>
-      <w:r>
-        <w:t xml:space="preserve">Problem 7.1 </w:t>
-      </w:r>
-      <w:r>
-        <w:sym w:font="Wingdings" w:char="F0E0"/>
-      </w:r>
-      <w:r>
-        <w:t xml:space="preserve"> </w:t>
-      </w:r>
-      <w:r>
-        <w:t xml:space="preserve">The known average time it takes to deliver a pizza is 22.5 minutes </w:t>
-      </w:r>
-      <w:r>
-        <w:t xml:space="preserve">w/ SD = </w:t>
-      </w:r>
-      <w:r>
-        <w:t xml:space="preserve">2 minutes. I ordered pizza every week for the last 10 weeks </w:t>
-      </w:r>
-      <w:r>
-        <w:t xml:space="preserve">w/ </w:t>
-      </w:r>
-      <w:r>
-        <w:t>average time</w:t>
-      </w:r>
-      <w:r>
-        <w:t xml:space="preserve"> = </w:t>
-      </w:r>
-      <w:r>
-        <w:t>18.5 minutes. What is the probability that get this average?</w:t>
-      </w:r>
-    </w:p>
-    <w:p>
-      <w:pPr>
-        <w:pStyle w:val="ListBullet"/>
-      </w:pPr>
-      <w:r>
-        <w:t xml:space="preserve">Problem 7.2 </w:t>
-      </w:r>
-      <w:r>
-        <w:sym w:font="Wingdings" w:char="F0E0"/>
-      </w:r>
-      <w:r>
-        <w:t xml:space="preserve"> </w:t>
-      </w:r>
-      <w:r>
-        <w:t>If I continue to order pizzas for eternity what could I expect this average to get</w:t>
-      </w:r>
-      <w:r>
-        <w:t xml:space="preserve"> </w:t>
-      </w:r>
-      <w:bookmarkStart w:id="0" w:name="_GoBack"/>
-      <w:bookmarkEnd w:id="0"/>
       <w:r>
         <w:t>close to?</w:t>
       </w:r>
@@ -675,7 +1023,7 @@
 </file>
 
 <file path=word/numbering.xml><?xml version="1.0" encoding="utf-8"?>
-<w:numbering xmlns:wpc="http://schemas.microsoft.com/office/word/2010/wordprocessingCanvas" xmlns:cx="http://schemas.microsoft.com/office/drawing/2014/chartex" xmlns:cx1="http://schemas.microsoft.com/office/drawing/2015/9/8/chartex" xmlns:cx2="http://schemas.microsoft.com/office/drawing/2015/10/21/chartex" xmlns:cx3="http://schemas.microsoft.com/office/drawing/2016/5/9/chartex" xmlns:cx4="http://schemas.microsoft.com/office/drawing/2016/5/10/chartex" xmlns:cx5="http://schemas.microsoft.com/office/drawing/2016/5/11/chartex" xmlns:cx6="http://schemas.microsoft.com/office/drawing/2016/5/12/chartex" xmlns:cx7="http://schemas.microsoft.com/office/drawing/2016/5/13/chartex" xmlns:cx8="http://schemas.microsoft.com/office/drawing/2016/5/14/chartex" xmlns:mc="http://schemas.openxmlformats.org/markup-compatibility/2006" xmlns:aink="http://schemas.microsoft.com/office/drawing/2016/ink" xmlns:o="urn:schemas-microsoft-com:office:office" xmlns:r="http://schemas.openxmlformats.org/officeDocument/2006/relationships" xmlns:m="http://schemas.openxmlformats.org/officeDocument/2006/math" xmlns:v="urn:schemas-microsoft-com:vml" xmlns:wp14="http://schemas.microsoft.com/office/word/2010/wordprocessingDrawing" xmlns:wp="http://schemas.openxmlformats.org/drawingml/2006/wordprocessingDrawing" xmlns:w10="urn:schemas-microsoft-com:office:word" xmlns:w="http://schemas.openxmlformats.org/wordprocessingml/2006/main" xmlns:w14="http://schemas.microsoft.com/office/word/2010/wordml" xmlns:w15="http://schemas.microsoft.com/office/word/2012/wordml" xmlns:w16se="http://schemas.microsoft.com/office/word/2015/wordml/symex" xmlns:wpg="http://schemas.microsoft.com/office/word/2010/wordprocessingGroup" xmlns:wpi="http://schemas.microsoft.com/office/word/2010/wordprocessingInk" xmlns:wne="http://schemas.microsoft.com/office/word/2006/wordml" xmlns:wps="http://schemas.microsoft.com/office/word/2010/wordprocessingShape" mc:Ignorable="w14 w15 w16se wp14">
+<w:numbering xmlns:wpc="http://schemas.microsoft.com/office/word/2010/wordprocessingCanvas" xmlns:cx="http://schemas.microsoft.com/office/drawing/2014/chartex" xmlns:cx1="http://schemas.microsoft.com/office/drawing/2015/9/8/chartex" xmlns:cx2="http://schemas.microsoft.com/office/drawing/2015/10/21/chartex" xmlns:cx3="http://schemas.microsoft.com/office/drawing/2016/5/9/chartex" xmlns:cx4="http://schemas.microsoft.com/office/drawing/2016/5/10/chartex" xmlns:cx5="http://schemas.microsoft.com/office/drawing/2016/5/11/chartex" xmlns:cx6="http://schemas.microsoft.com/office/drawing/2016/5/12/chartex" xmlns:cx7="http://schemas.microsoft.com/office/drawing/2016/5/13/chartex" xmlns:cx8="http://schemas.microsoft.com/office/drawing/2016/5/14/chartex" xmlns:mc="http://schemas.openxmlformats.org/markup-compatibility/2006" xmlns:o="urn:schemas-microsoft-com:office:office" xmlns:r="http://schemas.openxmlformats.org/officeDocument/2006/relationships" xmlns:m="http://schemas.openxmlformats.org/officeDocument/2006/math" xmlns:v="urn:schemas-microsoft-com:vml" xmlns:wp14="http://schemas.microsoft.com/office/word/2010/wordprocessingDrawing" xmlns:wp="http://schemas.openxmlformats.org/drawingml/2006/wordprocessingDrawing" xmlns:w10="urn:schemas-microsoft-com:office:word" xmlns:w="http://schemas.openxmlformats.org/wordprocessingml/2006/main" xmlns:w14="http://schemas.microsoft.com/office/word/2010/wordml" xmlns:w15="http://schemas.microsoft.com/office/word/2012/wordml" xmlns:w16se="http://schemas.microsoft.com/office/word/2015/wordml/symex" xmlns:wpg="http://schemas.microsoft.com/office/word/2010/wordprocessingGroup" xmlns:wpi="http://schemas.microsoft.com/office/word/2010/wordprocessingInk" xmlns:wne="http://schemas.microsoft.com/office/word/2006/wordml" xmlns:wps="http://schemas.microsoft.com/office/word/2010/wordprocessingShape" mc:Ignorable="w14 w15 w16se wp14">
   <w:abstractNum w:abstractNumId="0" w15:restartNumberingAfterBreak="0">
     <w:nsid w:val="FFFFFF89"/>
     <w:multiLevelType w:val="singleLevel"/>

</xml_diff>

<commit_message>
Start work on final project for Udacity Descriptive Stats
</commit_message>
<xml_diff>
--- a/Stats/Udacity/DataAnalystNanoDegree/IntroToDescriptiveStats/Lesson6_SamplingDistributions.docx
+++ b/Stats/Udacity/DataAnalystNanoDegree/IntroToDescriptiveStats/Lesson6_SamplingDistributions.docx
@@ -1,6 +1,6 @@
 
 <file path=word/document.xml><?xml version="1.0" encoding="utf-8"?>
-<w:document xmlns:wpc="http://schemas.microsoft.com/office/word/2010/wordprocessingCanvas" xmlns:cx="http://schemas.microsoft.com/office/drawing/2014/chartex" xmlns:cx1="http://schemas.microsoft.com/office/drawing/2015/9/8/chartex" xmlns:cx2="http://schemas.microsoft.com/office/drawing/2015/10/21/chartex" xmlns:cx3="http://schemas.microsoft.com/office/drawing/2016/5/9/chartex" xmlns:cx4="http://schemas.microsoft.com/office/drawing/2016/5/10/chartex" xmlns:cx5="http://schemas.microsoft.com/office/drawing/2016/5/11/chartex" xmlns:cx6="http://schemas.microsoft.com/office/drawing/2016/5/12/chartex" xmlns:cx7="http://schemas.microsoft.com/office/drawing/2016/5/13/chartex" xmlns:cx8="http://schemas.microsoft.com/office/drawing/2016/5/14/chartex" xmlns:mc="http://schemas.openxmlformats.org/markup-compatibility/2006" xmlns:o="urn:schemas-microsoft-com:office:office" xmlns:r="http://schemas.openxmlformats.org/officeDocument/2006/relationships" xmlns:m="http://schemas.openxmlformats.org/officeDocument/2006/math" xmlns:v="urn:schemas-microsoft-com:vml" xmlns:wp14="http://schemas.microsoft.com/office/word/2010/wordprocessingDrawing" xmlns:wp="http://schemas.openxmlformats.org/drawingml/2006/wordprocessingDrawing" xmlns:w10="urn:schemas-microsoft-com:office:word" xmlns:w="http://schemas.openxmlformats.org/wordprocessingml/2006/main" xmlns:w14="http://schemas.microsoft.com/office/word/2010/wordml" xmlns:w15="http://schemas.microsoft.com/office/word/2012/wordml" xmlns:w16se="http://schemas.microsoft.com/office/word/2015/wordml/symex" xmlns:wpg="http://schemas.microsoft.com/office/word/2010/wordprocessingGroup" xmlns:wpi="http://schemas.microsoft.com/office/word/2010/wordprocessingInk" xmlns:wne="http://schemas.microsoft.com/office/word/2006/wordml" xmlns:wps="http://schemas.microsoft.com/office/word/2010/wordprocessingShape" mc:Ignorable="w14 w15 w16se wp14">
+<w:document xmlns:wpc="http://schemas.microsoft.com/office/word/2010/wordprocessingCanvas" xmlns:cx="http://schemas.microsoft.com/office/drawing/2014/chartex" xmlns:cx1="http://schemas.microsoft.com/office/drawing/2015/9/8/chartex" xmlns:cx2="http://schemas.microsoft.com/office/drawing/2015/10/21/chartex" xmlns:cx3="http://schemas.microsoft.com/office/drawing/2016/5/9/chartex" xmlns:cx4="http://schemas.microsoft.com/office/drawing/2016/5/10/chartex" xmlns:cx5="http://schemas.microsoft.com/office/drawing/2016/5/11/chartex" xmlns:cx6="http://schemas.microsoft.com/office/drawing/2016/5/12/chartex" xmlns:cx7="http://schemas.microsoft.com/office/drawing/2016/5/13/chartex" xmlns:cx8="http://schemas.microsoft.com/office/drawing/2016/5/14/chartex" xmlns:mc="http://schemas.openxmlformats.org/markup-compatibility/2006" xmlns:aink="http://schemas.microsoft.com/office/drawing/2016/ink" xmlns:o="urn:schemas-microsoft-com:office:office" xmlns:r="http://schemas.openxmlformats.org/officeDocument/2006/relationships" xmlns:m="http://schemas.openxmlformats.org/officeDocument/2006/math" xmlns:v="urn:schemas-microsoft-com:vml" xmlns:wp14="http://schemas.microsoft.com/office/word/2010/wordprocessingDrawing" xmlns:wp="http://schemas.openxmlformats.org/drawingml/2006/wordprocessingDrawing" xmlns:w10="urn:schemas-microsoft-com:office:word" xmlns:w="http://schemas.openxmlformats.org/wordprocessingml/2006/main" xmlns:w14="http://schemas.microsoft.com/office/word/2010/wordml" xmlns:w15="http://schemas.microsoft.com/office/word/2012/wordml" xmlns:w16se="http://schemas.microsoft.com/office/word/2015/wordml/symex" xmlns:wpg="http://schemas.microsoft.com/office/word/2010/wordprocessingGroup" xmlns:wpi="http://schemas.microsoft.com/office/word/2010/wordprocessingInk" xmlns:wne="http://schemas.microsoft.com/office/word/2006/wordml" xmlns:wps="http://schemas.microsoft.com/office/word/2010/wordprocessingShape" mc:Ignorable="w14 w15 w16se wp14">
   <w:body>
     <w:p>
       <w:pPr>
@@ -84,7 +84,25 @@
         <w:t>samples</w:t>
       </w:r>
       <w:r>
-        <w:t xml:space="preserve"> of a population, we can find the mean of a sample + of other samples and compare them</w:t>
+        <w:t xml:space="preserve"> of a population, we can find the mean </w:t>
+      </w:r>
+      <w:r>
+        <w:rPr>
+          <w:i/>
+        </w:rPr>
+        <w:t>of a sample</w:t>
+      </w:r>
+      <w:r>
+        <w:t xml:space="preserve"> + of </w:t>
+      </w:r>
+      <w:r>
+        <w:rPr>
+          <w:i/>
+        </w:rPr>
+        <w:t>other samples</w:t>
+      </w:r>
+      <w:r>
+        <w:t xml:space="preserve"> and compare them</w:t>
       </w:r>
     </w:p>
     <w:p>
@@ -115,13 +133,16 @@
         <w:pStyle w:val="ListBullet"/>
       </w:pPr>
       <w:r>
-        <w:t xml:space="preserve">Ex: Roll </w:t>
-      </w:r>
-      <w:r>
-        <w:t>tetrahedral die</w:t>
-      </w:r>
-      <w:r>
-        <w:t xml:space="preserve"> twice + take average of the 2 rolls and get &gt;= 3</w:t>
+        <w:t xml:space="preserve">Ex: Roll tetrahedral die twice + take average of the 2 rolls </w:t>
+      </w:r>
+      <w:r>
+        <w:sym w:font="Wingdings" w:char="F0E0"/>
+      </w:r>
+      <w:r>
+        <w:t xml:space="preserve"> chances of getting </w:t>
+      </w:r>
+      <w:r>
+        <w:t>&gt;= 3</w:t>
       </w:r>
     </w:p>
     <w:p>
@@ -156,7 +177,73 @@
         <w:sym w:font="Wingdings" w:char="F0E0"/>
       </w:r>
       <w:r>
-        <w:t xml:space="preserve"> 1,1 1,2  1,3  1,4  2,1  2,2  2,3  2,4  3,1  3,2  33,  3,4  4,1  4,2 4,3 4,4 </w:t>
+        <w:t>1,1</w:t>
+      </w:r>
+      <w:r>
+        <w:t xml:space="preserve">  </w:t>
+      </w:r>
+      <w:r>
+        <w:t>1,2</w:t>
+      </w:r>
+      <w:r>
+        <w:t xml:space="preserve">  </w:t>
+      </w:r>
+      <w:r>
+        <w:t>1,3</w:t>
+      </w:r>
+      <w:r>
+        <w:t xml:space="preserve"> </w:t>
+      </w:r>
+      <w:r>
+        <w:t xml:space="preserve">  1,4 </w:t>
+      </w:r>
+      <w:r>
+        <w:t xml:space="preserve"> </w:t>
+      </w:r>
+      <w:r>
+        <w:t xml:space="preserve"> 2,1 </w:t>
+      </w:r>
+      <w:r>
+        <w:t xml:space="preserve"> </w:t>
+      </w:r>
+      <w:r>
+        <w:t xml:space="preserve"> 2,2  </w:t>
+      </w:r>
+      <w:r>
+        <w:t xml:space="preserve"> </w:t>
+      </w:r>
+      <w:r>
+        <w:t xml:space="preserve">2,3  </w:t>
+      </w:r>
+      <w:r>
+        <w:t xml:space="preserve"> </w:t>
+      </w:r>
+      <w:r>
+        <w:t>2,4</w:t>
+      </w:r>
+      <w:r>
+        <w:t xml:space="preserve">  </w:t>
+      </w:r>
+      <w:r>
+        <w:t xml:space="preserve">  3,1</w:t>
+      </w:r>
+      <w:r>
+        <w:t xml:space="preserve"> </w:t>
+      </w:r>
+      <w:r>
+        <w:t xml:space="preserve">  3,2  3</w:t>
+      </w:r>
+      <w:r>
+        <w:t xml:space="preserve">,3 </w:t>
+      </w:r>
+      <w:r>
+        <w:t xml:space="preserve">  3,4  4,1  4,2 </w:t>
+      </w:r>
+      <w:r>
+        <w:t xml:space="preserve">  </w:t>
+      </w:r>
+      <w:r>
+        <w:t xml:space="preserve">4,3 4,4 </w:t>
       </w:r>
     </w:p>
     <w:p>
@@ -269,21 +356,57 @@
         <w:pStyle w:val="ListBullet"/>
       </w:pPr>
       <w:r>
-        <w:t xml:space="preserve">Can’t do this in huge populations in real-life + don’t want to </w:t>
+        <w:t xml:space="preserve">Can’t do this in </w:t>
+      </w:r>
+      <w:r>
+        <w:t xml:space="preserve">huge, real-life </w:t>
+      </w:r>
+      <w:r>
+        <w:t xml:space="preserve">populations + don’t want to </w:t>
       </w:r>
       <w:r>
         <w:sym w:font="Wingdings" w:char="F0E0"/>
       </w:r>
       <w:r>
-        <w:t xml:space="preserve"> 16 samples from a population of only 4!</w:t>
-      </w:r>
-    </w:p>
-    <w:p>
-      <w:pPr>
-        <w:pStyle w:val="ListBullet"/>
-      </w:pPr>
-      <w:r>
-        <w:t>Seen that distribution of sample means is normal + sample mean here = population mean here (2.5)</w:t>
+        <w:t xml:space="preserve"> 16 samp</w:t>
+      </w:r>
+      <w:r>
+        <w:t>les from a population of only 4</w:t>
+      </w:r>
+    </w:p>
+    <w:p>
+      <w:pPr>
+        <w:pStyle w:val="ListBullet"/>
+      </w:pPr>
+      <w:r>
+        <w:t>See</w:t>
+      </w:r>
+      <w:r>
+        <w:t xml:space="preserve"> </w:t>
+      </w:r>
+      <w:r>
+        <w:t xml:space="preserve">in this example </w:t>
+      </w:r>
+      <w:r>
+        <w:t xml:space="preserve">that </w:t>
+      </w:r>
+      <w:r>
+        <w:t xml:space="preserve">the </w:t>
+      </w:r>
+      <w:r>
+        <w:t>distribut</w:t>
+      </w:r>
+      <w:r>
+        <w:t xml:space="preserve">ion of sample means is normal and the </w:t>
+      </w:r>
+      <w:r>
+        <w:t xml:space="preserve">sample mean here = </w:t>
+      </w:r>
+      <w:r>
+        <w:t xml:space="preserve">the </w:t>
+      </w:r>
+      <w:r>
+        <w:t>population mean here (2.5)</w:t>
       </w:r>
     </w:p>
     <w:p>
@@ -303,13 +426,21 @@
         <w:sym w:font="Wingdings" w:char="F0E0"/>
       </w:r>
       <w:r>
-        <w:t xml:space="preserve"> to compare this mean w/ </w:t>
-      </w:r>
-      <w:r>
-        <w:t xml:space="preserve">the </w:t>
-      </w:r>
-      <w:r>
-        <w:t>others in the sample distribution, we need sample SD</w:t>
+        <w:t xml:space="preserve"> to compare </w:t>
+      </w:r>
+      <w:proofErr w:type="gramStart"/>
+      <w:r>
+        <w:t>this mean w/ others</w:t>
+      </w:r>
+      <w:proofErr w:type="gramEnd"/>
+      <w:r>
+        <w:t xml:space="preserve"> in the sample distribution, we need </w:t>
+      </w:r>
+      <w:r>
+        <w:rPr>
+          <w:b/>
+        </w:rPr>
+        <w:t>sample SD</w:t>
       </w:r>
     </w:p>
     <w:p>
@@ -372,7 +503,16 @@
         <w:ind w:left="720"/>
       </w:pPr>
       <w:r>
-        <w:t xml:space="preserve">The Ratio of sigma to the SE </w:t>
+        <w:t xml:space="preserve">The Ratio of sigma </w:t>
+      </w:r>
+      <w:r>
+        <w:t xml:space="preserve">(population) </w:t>
+      </w:r>
+      <w:r>
+        <w:t xml:space="preserve">to the SE </w:t>
+      </w:r>
+      <w:r>
+        <w:t xml:space="preserve">(sample) </w:t>
       </w:r>
       <w:r>
         <w:sym w:font="Wingdings" w:char="F0E0"/>
@@ -467,45 +607,55 @@
         <w:pStyle w:val="ListBullet"/>
       </w:pPr>
       <w:r>
-        <w:t>So, SE (sample SD) = Sigma / Sqrt(n)</w:t>
-      </w:r>
-      <w:bookmarkStart w:id="0" w:name="_GoBack"/>
-      <w:bookmarkEnd w:id="0"/>
-      <w:r>
-        <w:t xml:space="preserve"> </w:t>
-      </w:r>
-    </w:p>
-    <w:p>
-      <w:pPr>
-        <w:pStyle w:val="ListBullet"/>
-      </w:pPr>
+        <w:lastRenderedPageBreak/>
+        <w:t xml:space="preserve">So, SE (sample SD) = Sigma / Sqrt(n) </w:t>
+      </w:r>
+    </w:p>
+    <w:p>
+      <w:pPr>
+        <w:pStyle w:val="ListBullet"/>
+      </w:pPr>
+      <w:r>
+        <w:t>I</w:t>
+      </w:r>
+      <w:r>
+        <w:t>n</w:t>
+      </w:r>
+      <w:r>
+        <w:t xml:space="preserve"> a distribution of sample means, </w:t>
+      </w:r>
+      <w:r>
+        <w:t>where</w:t>
+      </w:r>
+      <w:r>
+        <w:t xml:space="preserve"> every sample is size n, the SD of the distribution of samples is population SD / sqrt(n) = </w:t>
+      </w:r>
       <w:r>
         <w:rPr>
           <w:b/>
         </w:rPr>
-        <w:lastRenderedPageBreak/>
-        <w:t>The Central Limit Theorem</w:t>
-      </w:r>
-      <w:r>
-        <w:t xml:space="preserve"> </w:t>
-      </w:r>
-      <w:r>
-        <w:t xml:space="preserve">= </w:t>
-      </w:r>
-      <w:r>
-        <w:t>used to help understand the following facts regardless of</w:t>
-      </w:r>
-      <w:r>
-        <w:t xml:space="preserve"> </w:t>
-      </w:r>
-      <w:r>
-        <w:t xml:space="preserve">whether </w:t>
-      </w:r>
-      <w:r>
-        <w:t xml:space="preserve">a </w:t>
-      </w:r>
-      <w:r>
-        <w:t>population distribution is normal or not:</w:t>
+        <w:t>central limit theorem</w:t>
+      </w:r>
+      <w:r>
+        <w:t xml:space="preserve"> (holds true for </w:t>
+      </w:r>
+      <w:r>
+        <w:rPr>
+          <w:i/>
+        </w:rPr>
+        <w:t xml:space="preserve">any </w:t>
+      </w:r>
+      <w:r>
+        <w:t xml:space="preserve">population of </w:t>
+      </w:r>
+      <w:r>
+        <w:rPr>
+          <w:i/>
+        </w:rPr>
+        <w:t xml:space="preserve">any </w:t>
+      </w:r>
+      <w:r>
+        <w:t>shape)</w:t>
       </w:r>
     </w:p>
     <w:p>
@@ -516,15 +666,9 @@
           <w:tab w:val="num" w:pos="720"/>
         </w:tabs>
         <w:ind w:left="720"/>
-        <w:rPr>
-          <w:i/>
-        </w:rPr>
-      </w:pPr>
-      <w:r>
-        <w:rPr>
-          <w:i/>
-        </w:rPr>
-        <w:t>the mean of the sample means is the same as the population mean</w:t>
+      </w:pPr>
+      <w:r>
+        <w:t>Draw samples from a population and find the mean and distribute those means, assuming the sample size is large enough, it should be normal w/ SE = sigma/Sqrt(n)</w:t>
       </w:r>
     </w:p>
     <w:p>
@@ -537,25 +681,7 @@
         <w:ind w:left="720"/>
       </w:pPr>
       <w:r>
-        <w:t xml:space="preserve">the </w:t>
-      </w:r>
-      <w:r>
-        <w:t xml:space="preserve">SD </w:t>
-      </w:r>
-      <w:r>
-        <w:t>of the sample means is always e</w:t>
-      </w:r>
-      <w:r>
-        <w:t xml:space="preserve">qual to the </w:t>
-      </w:r>
-      <w:r>
-        <w:rPr>
-          <w:b/>
-        </w:rPr>
-        <w:t>standard error</w:t>
-      </w:r>
-      <w:r>
-        <w:t xml:space="preserve"> (i.e. SE = sigma/Sqrt(n) )</w:t>
+        <w:t>Ex: roll 1 die 100 times, distribution ends up being uniform, since n = 1, so SE = sigma / sqrt(1) = sigma</w:t>
       </w:r>
     </w:p>
     <w:p>
@@ -568,20 +694,189 @@
         <w:ind w:left="720"/>
       </w:pPr>
       <w:r>
-        <w:t xml:space="preserve">the distribution of sample means will become </w:t>
-      </w:r>
-      <w:r>
-        <w:rPr>
-          <w:i/>
-        </w:rPr>
-        <w:t>more normal</w:t>
-      </w:r>
-      <w:r>
-        <w:t xml:space="preserve"> as sample size,</w:t>
-      </w:r>
-      <w:r>
-        <w:t xml:space="preserve"> n, increases</w:t>
-      </w:r>
+        <w:t xml:space="preserve">Ex: roll 2 </w:t>
+      </w:r>
+      <w:proofErr w:type="gramStart"/>
+      <w:r>
+        <w:t>die</w:t>
+      </w:r>
+      <w:proofErr w:type="gramEnd"/>
+      <w:r>
+        <w:t xml:space="preserve"> 100 times, distribution ends up being normal </w:t>
+      </w:r>
+      <w:r>
+        <w:sym w:font="Wingdings" w:char="F0E0"/>
+      </w:r>
+      <w:r>
+        <w:t xml:space="preserve"> SE = sigma / sqrt(2)</w:t>
+      </w:r>
+    </w:p>
+    <w:p>
+      <w:pPr>
+        <w:pStyle w:val="ListBullet"/>
+      </w:pPr>
+      <w:r>
+        <w:t>Wider sample size = skinner distribution</w:t>
+      </w:r>
+      <w:r>
+        <w:t xml:space="preserve"> </w:t>
+      </w:r>
+      <w:r>
+        <w:sym w:font="Wingdings" w:char="F0E0"/>
+      </w:r>
+      <w:r>
+        <w:t xml:space="preserve"> denominator is bigger </w:t>
+      </w:r>
+      <w:r>
+        <w:sym w:font="Wingdings" w:char="F0E0"/>
+      </w:r>
+      <w:r>
+        <w:t xml:space="preserve"> SE is smaller</w:t>
+      </w:r>
+    </w:p>
+    <w:p>
+      <w:pPr>
+        <w:pStyle w:val="ListBullet"/>
+      </w:pPr>
+      <w:r>
+        <w:t>As n increases, SE decreases, as does our interval</w:t>
+      </w:r>
+      <w:r>
+        <w:t xml:space="preserve"> in which we are sure the population mean lies (should be equal to the sample distribution means’ SD)</w:t>
+      </w:r>
+    </w:p>
+    <w:p>
+      <w:pPr>
+        <w:pStyle w:val="ListBullet"/>
+      </w:pPr>
+      <w:r>
+        <w:t>Need to quadruple n to get ½ the sampling error</w:t>
+      </w:r>
+      <w:r>
+        <w:t xml:space="preserve"> </w:t>
+      </w:r>
+      <w:r>
+        <w:sym w:font="Wingdings" w:char="F0E0"/>
+      </w:r>
+      <w:r>
+        <w:t xml:space="preserve"> Sigma/sqrt(4n) = sigma/sqrt(4)*sqrt(n) = sigma/2sqrt(n)</w:t>
+      </w:r>
+    </w:p>
+    <w:p>
+      <w:pPr>
+        <w:pStyle w:val="ListBullet"/>
+      </w:pPr>
+      <w:r>
+        <w:rPr>
+          <w:noProof/>
+        </w:rPr>
+        <w:drawing>
+          <wp:inline distT="0" distB="0" distL="0" distR="0" wp14:anchorId="15C45341" wp14:editId="7C0D9634">
+            <wp:extent cx="3801212" cy="1898982"/>
+            <wp:effectExtent l="0" t="0" r="8890" b="6350"/>
+            <wp:docPr id="4" name="Picture 4"/>
+            <wp:cNvGraphicFramePr>
+              <a:graphicFrameLocks xmlns:a="http://schemas.openxmlformats.org/drawingml/2006/main" noChangeAspect="1"/>
+            </wp:cNvGraphicFramePr>
+            <a:graphic xmlns:a="http://schemas.openxmlformats.org/drawingml/2006/main">
+              <a:graphicData uri="http://schemas.openxmlformats.org/drawingml/2006/picture">
+                <pic:pic xmlns:pic="http://schemas.openxmlformats.org/drawingml/2006/picture">
+                  <pic:nvPicPr>
+                    <pic:cNvPr id="1" name=""/>
+                    <pic:cNvPicPr/>
+                  </pic:nvPicPr>
+                  <pic:blipFill>
+                    <a:blip r:embed="rId8"/>
+                    <a:stretch>
+                      <a:fillRect/>
+                    </a:stretch>
+                  </pic:blipFill>
+                  <pic:spPr>
+                    <a:xfrm>
+                      <a:off x="0" y="0"/>
+                      <a:ext cx="3815613" cy="1906176"/>
+                    </a:xfrm>
+                    <a:prstGeom prst="rect">
+                      <a:avLst/>
+                    </a:prstGeom>
+                  </pic:spPr>
+                </pic:pic>
+              </a:graphicData>
+            </a:graphic>
+          </wp:inline>
+        </w:drawing>
+      </w:r>
+      <w:r>
+        <w:rPr>
+          <w:noProof/>
+        </w:rPr>
+        <w:t xml:space="preserve"> </w:t>
+      </w:r>
+      <w:r>
+        <w:rPr>
+          <w:noProof/>
+        </w:rPr>
+        <w:drawing>
+          <wp:inline distT="0" distB="0" distL="0" distR="0" wp14:anchorId="2987493C" wp14:editId="6BB0F026">
+            <wp:extent cx="1651769" cy="607060"/>
+            <wp:effectExtent l="0" t="0" r="5715" b="2540"/>
+            <wp:docPr id="5" name="Picture 5"/>
+            <wp:cNvGraphicFramePr>
+              <a:graphicFrameLocks xmlns:a="http://schemas.openxmlformats.org/drawingml/2006/main" noChangeAspect="1"/>
+            </wp:cNvGraphicFramePr>
+            <a:graphic xmlns:a="http://schemas.openxmlformats.org/drawingml/2006/main">
+              <a:graphicData uri="http://schemas.openxmlformats.org/drawingml/2006/picture">
+                <pic:pic xmlns:pic="http://schemas.openxmlformats.org/drawingml/2006/picture">
+                  <pic:nvPicPr>
+                    <pic:cNvPr id="1" name=""/>
+                    <pic:cNvPicPr/>
+                  </pic:nvPicPr>
+                  <pic:blipFill>
+                    <a:blip r:embed="rId9"/>
+                    <a:stretch>
+                      <a:fillRect/>
+                    </a:stretch>
+                  </pic:blipFill>
+                  <pic:spPr>
+                    <a:xfrm>
+                      <a:off x="0" y="0"/>
+                      <a:ext cx="1675903" cy="615930"/>
+                    </a:xfrm>
+                    <a:prstGeom prst="rect">
+                      <a:avLst/>
+                    </a:prstGeom>
+                  </pic:spPr>
+                </pic:pic>
+              </a:graphicData>
+            </a:graphic>
+          </wp:inline>
+        </w:drawing>
+      </w:r>
+    </w:p>
+    <w:p>
+      <w:pPr>
+        <w:pStyle w:val="ListBullet"/>
+      </w:pPr>
+    </w:p>
+    <w:p>
+      <w:pPr>
+        <w:pStyle w:val="ListBullet"/>
+        <w:numPr>
+          <w:ilvl w:val="0"/>
+          <w:numId w:val="0"/>
+        </w:numPr>
+        <w:ind w:left="360" w:hanging="360"/>
+      </w:pPr>
+    </w:p>
+    <w:p>
+      <w:pPr>
+        <w:pStyle w:val="ListBullet"/>
+        <w:numPr>
+          <w:ilvl w:val="0"/>
+          <w:numId w:val="0"/>
+        </w:numPr>
+        <w:ind w:left="360" w:hanging="360"/>
+      </w:pPr>
     </w:p>
     <w:p>
       <w:pPr>
@@ -591,28 +886,28 @@
         <w:rPr>
           <w:b/>
         </w:rPr>
-        <w:t>Sampling Distribution</w:t>
+        <w:t>The Central Limit Theorem</w:t>
       </w:r>
       <w:r>
         <w:t xml:space="preserve"> </w:t>
       </w:r>
       <w:r>
-        <w:rPr>
-          <w:b/>
-        </w:rPr>
-        <w:t xml:space="preserve">of a statistic </w:t>
-      </w:r>
-      <w:r>
         <w:t xml:space="preserve">= </w:t>
       </w:r>
       <w:r>
-        <w:t>the</w:t>
+        <w:t>used to help understand the following facts regardless of</w:t>
       </w:r>
       <w:r>
         <w:t xml:space="preserve"> </w:t>
       </w:r>
       <w:r>
-        <w:t xml:space="preserve">distribution of that statistic. </w:t>
+        <w:t xml:space="preserve">whether </w:t>
+      </w:r>
+      <w:r>
+        <w:t xml:space="preserve">a </w:t>
+      </w:r>
+      <w:r>
+        <w:t>population distribution is normal or not:</w:t>
       </w:r>
     </w:p>
     <w:p>
@@ -623,50 +918,15 @@
           <w:tab w:val="num" w:pos="720"/>
         </w:tabs>
         <w:ind w:left="720"/>
-      </w:pPr>
-      <w:r>
-        <w:t xml:space="preserve">May </w:t>
-      </w:r>
-      <w:r>
-        <w:t xml:space="preserve">be considered as the distribution of </w:t>
-      </w:r>
-      <w:r>
-        <w:t xml:space="preserve">a </w:t>
-      </w:r>
-      <w:r>
-        <w:t xml:space="preserve">statistic for </w:t>
-      </w:r>
-      <w:r>
         <w:rPr>
           <w:i/>
         </w:rPr>
-        <w:t>all</w:t>
-      </w:r>
-      <w:r>
-        <w:t xml:space="preserve"> </w:t>
-      </w:r>
-      <w:r>
-        <w:t xml:space="preserve">possible samples from the </w:t>
-      </w:r>
+      </w:pPr>
       <w:r>
         <w:rPr>
           <w:i/>
         </w:rPr>
-        <w:t>same</w:t>
-      </w:r>
-      <w:r>
-        <w:t xml:space="preserve"> population of a given size.</w:t>
-      </w:r>
-    </w:p>
-    <w:p>
-      <w:pPr>
-        <w:pStyle w:val="ListBullet"/>
-      </w:pPr>
-      <w:r>
-        <w:t xml:space="preserve">Example: </w:t>
-      </w:r>
-      <w:r>
-        <w:t xml:space="preserve">We are interested in average height of trees in a particular forest. </w:t>
+        <w:t>the mean of the sample means is the same as the population mean</w:t>
       </w:r>
     </w:p>
     <w:p>
@@ -679,13 +939,25 @@
         <w:ind w:left="720"/>
       </w:pPr>
       <w:r>
-        <w:t xml:space="preserve">5 students </w:t>
-      </w:r>
-      <w:r>
-        <w:t xml:space="preserve">measure a sample of 20 trees + return w/ </w:t>
-      </w:r>
-      <w:r>
-        <w:t>the average tree height from their samples.</w:t>
+        <w:t xml:space="preserve">the </w:t>
+      </w:r>
+      <w:r>
+        <w:t xml:space="preserve">SD </w:t>
+      </w:r>
+      <w:r>
+        <w:t>of the sample means is always e</w:t>
+      </w:r>
+      <w:r>
+        <w:t xml:space="preserve">qual to the </w:t>
+      </w:r>
+      <w:r>
+        <w:rPr>
+          <w:b/>
+        </w:rPr>
+        <w:t>standard error</w:t>
+      </w:r>
+      <w:r>
+        <w:t xml:space="preserve"> (i.e. SE = sigma/Sqrt(n) )</w:t>
       </w:r>
     </w:p>
     <w:p>
@@ -698,10 +970,51 @@
         <w:ind w:left="720"/>
       </w:pPr>
       <w:r>
-        <w:t>Sample results</w:t>
-      </w:r>
-      <w:r>
-        <w:t>: 35.23 , 36.71, 33.21, 38.2, 35.54</w:t>
+        <w:t xml:space="preserve">the distribution of sample means will become </w:t>
+      </w:r>
+      <w:r>
+        <w:rPr>
+          <w:i/>
+        </w:rPr>
+        <w:t>more normal</w:t>
+      </w:r>
+      <w:r>
+        <w:t xml:space="preserve"> as sample size,</w:t>
+      </w:r>
+      <w:r>
+        <w:t xml:space="preserve"> n, increases</w:t>
+      </w:r>
+    </w:p>
+    <w:p>
+      <w:pPr>
+        <w:pStyle w:val="ListBullet"/>
+      </w:pPr>
+      <w:r>
+        <w:rPr>
+          <w:b/>
+        </w:rPr>
+        <w:t>Sampling Distribution</w:t>
+      </w:r>
+      <w:r>
+        <w:t xml:space="preserve"> </w:t>
+      </w:r>
+      <w:r>
+        <w:rPr>
+          <w:b/>
+        </w:rPr>
+        <w:t xml:space="preserve">of a statistic </w:t>
+      </w:r>
+      <w:r>
+        <w:t xml:space="preserve">= </w:t>
+      </w:r>
+      <w:r>
+        <w:t>the</w:t>
+      </w:r>
+      <w:r>
+        <w:t xml:space="preserve"> </w:t>
+      </w:r>
+      <w:r>
+        <w:t xml:space="preserve">distribution of that statistic. </w:t>
       </w:r>
     </w:p>
     <w:p>
@@ -712,57 +1025,58 @@
           <w:tab w:val="num" w:pos="720"/>
         </w:tabs>
         <w:ind w:left="720"/>
+      </w:pPr>
+      <w:r>
+        <w:t xml:space="preserve">May </w:t>
+      </w:r>
+      <w:r>
+        <w:t xml:space="preserve">be considered as the distribution of </w:t>
+      </w:r>
+      <w:r>
+        <w:t xml:space="preserve">a </w:t>
+      </w:r>
+      <w:r>
+        <w:t xml:space="preserve">statistic for </w:t>
+      </w:r>
+      <w:r>
         <w:rPr>
           <w:i/>
         </w:rPr>
-      </w:pPr>
+        <w:t>all</w:t>
+      </w:r>
+      <w:r>
+        <w:t xml:space="preserve"> </w:t>
+      </w:r>
+      <w:r>
+        <w:t xml:space="preserve">possible samples from the </w:t>
+      </w:r>
       <w:r>
         <w:rPr>
           <w:i/>
         </w:rPr>
-        <w:t xml:space="preserve">If it is known the population average </w:t>
-      </w:r>
-      <w:r>
-        <w:rPr>
-          <w:i/>
-        </w:rPr>
-        <w:t xml:space="preserve">= </w:t>
-      </w:r>
-      <w:r>
-        <w:rPr>
-          <w:i/>
-        </w:rPr>
-        <w:t xml:space="preserve">36 feet </w:t>
-      </w:r>
-      <w:r>
-        <w:rPr>
-          <w:i/>
-        </w:rPr>
-        <w:t xml:space="preserve">w/ SD = </w:t>
-      </w:r>
-      <w:r>
-        <w:rPr>
-          <w:i/>
-        </w:rPr>
-        <w:t>2 feet, h</w:t>
-      </w:r>
-      <w:r>
-        <w:rPr>
-          <w:i/>
-        </w:rPr>
-        <w:t>ow many Standard errors is the students average away from the population</w:t>
-      </w:r>
-      <w:r>
-        <w:rPr>
-          <w:i/>
-        </w:rPr>
-        <w:t xml:space="preserve"> </w:t>
-      </w:r>
-      <w:r>
-        <w:rPr>
-          <w:i/>
-        </w:rPr>
-        <w:t>mean?</w:t>
+        <w:t>same</w:t>
+      </w:r>
+      <w:r>
+        <w:t xml:space="preserve"> population of a given size.</w:t>
+      </w:r>
+    </w:p>
+    <w:p>
+      <w:pPr>
+        <w:pStyle w:val="ListBullet"/>
+      </w:pPr>
+      <w:r>
+        <w:t xml:space="preserve">Example: </w:t>
+      </w:r>
+      <w:r>
+        <w:t xml:space="preserve">We are interested in average height of trees in a </w:t>
+      </w:r>
+      <w:proofErr w:type="gramStart"/>
+      <w:r>
+        <w:t>particular forest</w:t>
+      </w:r>
+      <w:proofErr w:type="gramEnd"/>
+      <w:r>
+        <w:t xml:space="preserve">. </w:t>
       </w:r>
     </w:p>
     <w:p>
@@ -775,25 +1089,13 @@
         <w:ind w:left="720"/>
       </w:pPr>
       <w:r>
-        <w:t xml:space="preserve">To solve this problem </w:t>
-      </w:r>
-      <w:r>
-        <w:t>1</w:t>
-      </w:r>
-      <w:r>
-        <w:rPr>
-          <w:vertAlign w:val="superscript"/>
-        </w:rPr>
-        <w:t>st</w:t>
-      </w:r>
-      <w:r>
-        <w:t xml:space="preserve"> ne</w:t>
-      </w:r>
-      <w:r>
-        <w:t xml:space="preserve">ed to find the average of the </w:t>
-      </w:r>
-      <w:r>
-        <w:t>students averages so</w:t>
+        <w:t xml:space="preserve">5 students </w:t>
+      </w:r>
+      <w:r>
+        <w:t xml:space="preserve">measure a sample of 20 trees + return w/ </w:t>
+      </w:r>
+      <w:r>
+        <w:t>the average tree height from their samples.</w:t>
       </w:r>
     </w:p>
     <w:p>
@@ -806,19 +1108,10 @@
         <w:ind w:left="720"/>
       </w:pPr>
       <w:r>
-        <w:t>x¯ = 35.23+36.71+33.21+38.2+35.54</w:t>
-      </w:r>
-      <w:r>
-        <w:t xml:space="preserve"> / </w:t>
-      </w:r>
-      <w:r>
-        <w:t xml:space="preserve">5 = </w:t>
-      </w:r>
-      <w:r>
-        <w:rPr>
-          <w:b/>
-        </w:rPr>
-        <w:t>35.78</w:t>
+        <w:t>Sample results</w:t>
+      </w:r>
+      <w:r>
+        <w:t>: 35.23 , 36.71, 33.21, 38.2, 35.54</w:t>
       </w:r>
     </w:p>
     <w:p>
@@ -830,35 +1123,56 @@
         </w:tabs>
         <w:ind w:left="720"/>
         <w:rPr>
-          <w:b/>
-        </w:rPr>
-      </w:pPr>
-      <w:r>
-        <w:t xml:space="preserve">Now find </w:t>
-      </w:r>
-      <w:r>
-        <w:t xml:space="preserve">Standard error of the sample </w:t>
-      </w:r>
-      <w:r>
-        <w:sym w:font="Wingdings" w:char="F0E0"/>
-      </w:r>
-      <w:r>
-        <w:t xml:space="preserve"> SE = SD/Sqrt(n) = </w:t>
-      </w:r>
-      <w:r>
-        <w:t>2</w:t>
-      </w:r>
-      <w:r>
-        <w:t xml:space="preserve"> / </w:t>
-      </w:r>
-      <w:r>
-        <w:t xml:space="preserve">5 = </w:t>
-      </w:r>
-      <w:r>
-        <w:rPr>
-          <w:b/>
-        </w:rPr>
-        <w:t>0.4</w:t>
+          <w:i/>
+        </w:rPr>
+      </w:pPr>
+      <w:r>
+        <w:rPr>
+          <w:i/>
+        </w:rPr>
+        <w:t xml:space="preserve">If it is known the population average </w:t>
+      </w:r>
+      <w:r>
+        <w:rPr>
+          <w:i/>
+        </w:rPr>
+        <w:t xml:space="preserve">= </w:t>
+      </w:r>
+      <w:r>
+        <w:rPr>
+          <w:i/>
+        </w:rPr>
+        <w:t xml:space="preserve">36 feet </w:t>
+      </w:r>
+      <w:r>
+        <w:rPr>
+          <w:i/>
+        </w:rPr>
+        <w:t xml:space="preserve">w/ SD = </w:t>
+      </w:r>
+      <w:r>
+        <w:rPr>
+          <w:i/>
+        </w:rPr>
+        <w:t>2 feet, h</w:t>
+      </w:r>
+      <w:r>
+        <w:rPr>
+          <w:i/>
+        </w:rPr>
+        <w:t>ow many Standard errors is the students average away from the population</w:t>
+      </w:r>
+      <w:r>
+        <w:rPr>
+          <w:i/>
+        </w:rPr>
+        <w:t xml:space="preserve"> </w:t>
+      </w:r>
+      <w:r>
+        <w:rPr>
+          <w:i/>
+        </w:rPr>
+        <w:t>mean?</w:t>
       </w:r>
     </w:p>
     <w:p>
@@ -869,63 +1183,27 @@
           <w:tab w:val="num" w:pos="720"/>
         </w:tabs>
         <w:ind w:left="720"/>
-        <w:rPr>
-          <w:b/>
-        </w:rPr>
-      </w:pPr>
-      <w:r>
-        <w:t>T</w:t>
-      </w:r>
-      <w:r>
-        <w:t xml:space="preserve">o get the </w:t>
-      </w:r>
-      <w:r>
-        <w:t xml:space="preserve"># </w:t>
-      </w:r>
-      <w:r>
-        <w:t xml:space="preserve">of </w:t>
-      </w:r>
-      <w:r>
-        <w:t xml:space="preserve">SE’s </w:t>
-      </w:r>
-      <w:r>
-        <w:t>away f</w:t>
-      </w:r>
-      <w:r>
-        <w:t xml:space="preserve">rom the mean our observation is, </w:t>
-      </w:r>
-      <w:r>
-        <w:t xml:space="preserve">use the z-score formula </w:t>
-      </w:r>
-      <w:r>
-        <w:sym w:font="Wingdings" w:char="F0E0"/>
-      </w:r>
-      <w:r>
-        <w:t xml:space="preserve"> x¯  - mu / </w:t>
-      </w:r>
-      <w:r>
-        <w:t xml:space="preserve">SE </w:t>
-      </w:r>
-      <w:r>
-        <w:sym w:font="Wingdings" w:char="F0E0"/>
-      </w:r>
-      <w:r>
-        <w:t xml:space="preserve"> (</w:t>
-      </w:r>
-      <w:r>
-        <w:t>35.7836</w:t>
-      </w:r>
-      <w:r>
-        <w:t xml:space="preserve"> – 46) / </w:t>
-      </w:r>
-      <w:r>
-        <w:t xml:space="preserve">0.4 = </w:t>
-      </w:r>
-      <w:r>
-        <w:rPr>
-          <w:b/>
-        </w:rPr>
-        <w:t>0.55</w:t>
+      </w:pPr>
+      <w:r>
+        <w:t xml:space="preserve">To solve this problem </w:t>
+      </w:r>
+      <w:r>
+        <w:t>1</w:t>
+      </w:r>
+      <w:r>
+        <w:rPr>
+          <w:vertAlign w:val="superscript"/>
+        </w:rPr>
+        <w:t>st</w:t>
+      </w:r>
+      <w:r>
+        <w:t xml:space="preserve"> ne</w:t>
+      </w:r>
+      <w:r>
+        <w:t xml:space="preserve">ed to find the average of the </w:t>
+      </w:r>
+      <w:r>
+        <w:t>students averages so</w:t>
       </w:r>
     </w:p>
     <w:p>
@@ -938,7 +1216,145 @@
         <w:ind w:left="720"/>
       </w:pPr>
       <w:r>
-        <w:t xml:space="preserve">So our sample distribution is relatively close </w:t>
+        <w:t>x¯ = 35.23+36.71+33.21+38.2+35.54</w:t>
+      </w:r>
+      <w:r>
+        <w:t xml:space="preserve"> / </w:t>
+      </w:r>
+      <w:r>
+        <w:t xml:space="preserve">5 = </w:t>
+      </w:r>
+      <w:r>
+        <w:rPr>
+          <w:b/>
+        </w:rPr>
+        <w:t>35.78</w:t>
+      </w:r>
+    </w:p>
+    <w:p>
+      <w:pPr>
+        <w:pStyle w:val="ListBullet"/>
+        <w:tabs>
+          <w:tab w:val="clear" w:pos="360"/>
+          <w:tab w:val="num" w:pos="720"/>
+        </w:tabs>
+        <w:ind w:left="720"/>
+        <w:rPr>
+          <w:b/>
+        </w:rPr>
+      </w:pPr>
+      <w:r>
+        <w:t xml:space="preserve">Now find </w:t>
+      </w:r>
+      <w:r>
+        <w:t xml:space="preserve">Standard error of the sample </w:t>
+      </w:r>
+      <w:r>
+        <w:sym w:font="Wingdings" w:char="F0E0"/>
+      </w:r>
+      <w:r>
+        <w:t xml:space="preserve"> SE = SD/Sqrt(n) = </w:t>
+      </w:r>
+      <w:r>
+        <w:t>2</w:t>
+      </w:r>
+      <w:r>
+        <w:t xml:space="preserve"> / </w:t>
+      </w:r>
+      <w:r>
+        <w:t xml:space="preserve">5 = </w:t>
+      </w:r>
+      <w:r>
+        <w:rPr>
+          <w:b/>
+        </w:rPr>
+        <w:t>0.4</w:t>
+      </w:r>
+    </w:p>
+    <w:p>
+      <w:pPr>
+        <w:pStyle w:val="ListBullet"/>
+        <w:tabs>
+          <w:tab w:val="clear" w:pos="360"/>
+          <w:tab w:val="num" w:pos="720"/>
+        </w:tabs>
+        <w:ind w:left="720"/>
+        <w:rPr>
+          <w:b/>
+        </w:rPr>
+      </w:pPr>
+      <w:r>
+        <w:lastRenderedPageBreak/>
+        <w:t>T</w:t>
+      </w:r>
+      <w:r>
+        <w:t xml:space="preserve">o get the </w:t>
+      </w:r>
+      <w:r>
+        <w:t xml:space="preserve"># </w:t>
+      </w:r>
+      <w:r>
+        <w:t xml:space="preserve">of </w:t>
+      </w:r>
+      <w:r>
+        <w:t xml:space="preserve">SE’s </w:t>
+      </w:r>
+      <w:r>
+        <w:t>away f</w:t>
+      </w:r>
+      <w:r>
+        <w:t xml:space="preserve">rom the mean our observation is, </w:t>
+      </w:r>
+      <w:r>
+        <w:t xml:space="preserve">use the z-score formula </w:t>
+      </w:r>
+      <w:r>
+        <w:sym w:font="Wingdings" w:char="F0E0"/>
+      </w:r>
+      <w:r>
+        <w:t xml:space="preserve"> x¯  - mu / </w:t>
+      </w:r>
+      <w:r>
+        <w:t xml:space="preserve">SE </w:t>
+      </w:r>
+      <w:r>
+        <w:sym w:font="Wingdings" w:char="F0E0"/>
+      </w:r>
+      <w:r>
+        <w:t xml:space="preserve"> (</w:t>
+      </w:r>
+      <w:r>
+        <w:t>35.7836</w:t>
+      </w:r>
+      <w:r>
+        <w:t xml:space="preserve"> – 46) / </w:t>
+      </w:r>
+      <w:r>
+        <w:t xml:space="preserve">0.4 = </w:t>
+      </w:r>
+      <w:r>
+        <w:rPr>
+          <w:b/>
+        </w:rPr>
+        <w:t>0.55</w:t>
+      </w:r>
+    </w:p>
+    <w:p>
+      <w:pPr>
+        <w:pStyle w:val="ListBullet"/>
+        <w:tabs>
+          <w:tab w:val="clear" w:pos="360"/>
+          <w:tab w:val="num" w:pos="720"/>
+        </w:tabs>
+        <w:ind w:left="720"/>
+      </w:pPr>
+      <w:proofErr w:type="gramStart"/>
+      <w:r>
+        <w:t>So</w:t>
+      </w:r>
+      <w:proofErr w:type="gramEnd"/>
+      <w:r>
+        <w:t xml:space="preserve"> our sample distribution is relatively close </w:t>
       </w:r>
       <w:r>
         <w:t>to the population distribution!</w:t>
@@ -959,57 +1375,307 @@
         <w:pStyle w:val="ListBullet"/>
       </w:pPr>
       <w:r>
-        <w:t xml:space="preserve">Problem 7.1 </w:t>
+        <w:t>K</w:t>
+      </w:r>
+      <w:r>
+        <w:t xml:space="preserve">nown average time to deliver a pizza </w:t>
+      </w:r>
+      <w:r>
+        <w:t xml:space="preserve">= </w:t>
+      </w:r>
+      <w:r>
+        <w:t xml:space="preserve">22.5 minutes </w:t>
+      </w:r>
+      <w:r>
+        <w:t xml:space="preserve">w/ SD = </w:t>
+      </w:r>
+      <w:r>
+        <w:t xml:space="preserve">2 minutes. I ordered pizza every week for the last 10 weeks </w:t>
+      </w:r>
+      <w:r>
+        <w:t xml:space="preserve">w/ </w:t>
+      </w:r>
+      <w:r>
+        <w:t>average time</w:t>
+      </w:r>
+      <w:r>
+        <w:t xml:space="preserve"> = </w:t>
+      </w:r>
+      <w:r>
+        <w:t>18.5 minutes. What is the probability that get this average?</w:t>
+      </w:r>
+    </w:p>
+    <w:p>
+      <w:pPr>
+        <w:pStyle w:val="ListBullet"/>
+        <w:tabs>
+          <w:tab w:val="clear" w:pos="360"/>
+          <w:tab w:val="num" w:pos="720"/>
+        </w:tabs>
+        <w:ind w:left="720"/>
+      </w:pPr>
+      <w:r>
+        <w:t>N = 10, sample</w:t>
+      </w:r>
+      <w:r>
+        <w:t xml:space="preserve"> </w:t>
+      </w:r>
+      <w:r>
+        <w:t xml:space="preserve">Mean = 18.5, SE = 22.5/sqrt(10) </w:t>
       </w:r>
       <w:r>
         <w:sym w:font="Wingdings" w:char="F0E0"/>
       </w:r>
       <w:r>
+        <w:t xml:space="preserve"> z-score = (18.5 – 22.5) / SE </w:t>
+      </w:r>
+      <w:r>
+        <w:sym w:font="Wingdings" w:char="F0E0"/>
+      </w:r>
+      <w:r>
         <w:t xml:space="preserve"> </w:t>
       </w:r>
       <w:r>
-        <w:t xml:space="preserve">The known average time it takes to deliver a pizza is 22.5 minutes </w:t>
-      </w:r>
-      <w:r>
-        <w:t xml:space="preserve">w/ SD = </w:t>
-      </w:r>
-      <w:r>
-        <w:t xml:space="preserve">2 minutes. I ordered pizza every week for the last 10 weeks </w:t>
-      </w:r>
-      <w:r>
-        <w:t xml:space="preserve">w/ </w:t>
-      </w:r>
-      <w:r>
-        <w:t>average time</w:t>
-      </w:r>
-      <w:r>
-        <w:t xml:space="preserve"> = </w:t>
-      </w:r>
-      <w:r>
-        <w:t>18.5 minutes. What is the probability that get this average?</w:t>
-      </w:r>
-    </w:p>
-    <w:p>
-      <w:pPr>
-        <w:pStyle w:val="ListBullet"/>
-      </w:pPr>
-      <w:r>
-        <w:t xml:space="preserve">Problem 7.2 </w:t>
+        <w:rPr>
+          <w:b/>
+        </w:rPr>
+        <w:t>0.2887</w:t>
+      </w:r>
+    </w:p>
+    <w:p>
+      <w:pPr>
+        <w:pStyle w:val="ListBullet"/>
+        <w:tabs>
+          <w:tab w:val="clear" w:pos="360"/>
+          <w:tab w:val="num" w:pos="720"/>
+        </w:tabs>
+        <w:ind w:left="720"/>
+      </w:pPr>
+      <w:r>
+        <w:t>If I continue to order pizzas for eternity what could I expect this average to get</w:t>
+      </w:r>
+      <w:r>
+        <w:t xml:space="preserve"> </w:t>
+      </w:r>
+      <w:r>
+        <w:t>close to?</w:t>
+      </w:r>
+      <w:r>
+        <w:t xml:space="preserve"> </w:t>
       </w:r>
       <w:r>
         <w:sym w:font="Wingdings" w:char="F0E0"/>
       </w:r>
       <w:r>
+        <w:t xml:space="preserve"> 22.5</w:t>
+      </w:r>
+    </w:p>
+    <w:p>
+      <w:pPr>
+        <w:pStyle w:val="ListBullet"/>
+        <w:numPr>
+          <w:ilvl w:val="0"/>
+          <w:numId w:val="0"/>
+        </w:numPr>
+        <w:ind w:left="360" w:hanging="360"/>
+      </w:pPr>
+    </w:p>
+    <w:p>
+      <w:pPr>
+        <w:pStyle w:val="ListBullet"/>
+        <w:numPr>
+          <w:ilvl w:val="0"/>
+          <w:numId w:val="0"/>
+        </w:numPr>
+        <w:ind w:left="360"/>
+      </w:pPr>
+      <w:r>
+        <w:rPr>
+          <w:noProof/>
+        </w:rPr>
+        <w:drawing>
+          <wp:inline distT="0" distB="0" distL="0" distR="0" wp14:anchorId="5DC9ADDB" wp14:editId="770A0218">
+            <wp:extent cx="3786265" cy="1386275"/>
+            <wp:effectExtent l="0" t="0" r="5080" b="4445"/>
+            <wp:docPr id="6" name="Picture 6"/>
+            <wp:cNvGraphicFramePr>
+              <a:graphicFrameLocks xmlns:a="http://schemas.openxmlformats.org/drawingml/2006/main" noChangeAspect="1"/>
+            </wp:cNvGraphicFramePr>
+            <a:graphic xmlns:a="http://schemas.openxmlformats.org/drawingml/2006/main">
+              <a:graphicData uri="http://schemas.openxmlformats.org/drawingml/2006/picture">
+                <pic:pic xmlns:pic="http://schemas.openxmlformats.org/drawingml/2006/picture">
+                  <pic:nvPicPr>
+                    <pic:cNvPr id="1" name=""/>
+                    <pic:cNvPicPr/>
+                  </pic:nvPicPr>
+                  <pic:blipFill>
+                    <a:blip r:embed="rId10"/>
+                    <a:stretch>
+                      <a:fillRect/>
+                    </a:stretch>
+                  </pic:blipFill>
+                  <pic:spPr>
+                    <a:xfrm>
+                      <a:off x="0" y="0"/>
+                      <a:ext cx="3804585" cy="1392983"/>
+                    </a:xfrm>
+                    <a:prstGeom prst="rect">
+                      <a:avLst/>
+                    </a:prstGeom>
+                  </pic:spPr>
+                </pic:pic>
+              </a:graphicData>
+            </a:graphic>
+          </wp:inline>
+        </w:drawing>
+      </w:r>
+    </w:p>
+    <w:p>
+      <w:pPr>
+        <w:pStyle w:val="ListBullet"/>
+        <w:numPr>
+          <w:ilvl w:val="0"/>
+          <w:numId w:val="0"/>
+        </w:numPr>
+        <w:ind w:left="360"/>
+      </w:pPr>
+      <w:r>
+        <w:rPr>
+          <w:noProof/>
+        </w:rPr>
+        <w:drawing>
+          <wp:inline distT="0" distB="0" distL="0" distR="0" wp14:anchorId="7D221F2D" wp14:editId="19C1AD2C">
+            <wp:extent cx="4251960" cy="768624"/>
+            <wp:effectExtent l="0" t="0" r="0" b="0"/>
+            <wp:docPr id="7" name="Picture 7"/>
+            <wp:cNvGraphicFramePr>
+              <a:graphicFrameLocks xmlns:a="http://schemas.openxmlformats.org/drawingml/2006/main" noChangeAspect="1"/>
+            </wp:cNvGraphicFramePr>
+            <a:graphic xmlns:a="http://schemas.openxmlformats.org/drawingml/2006/main">
+              <a:graphicData uri="http://schemas.openxmlformats.org/drawingml/2006/picture">
+                <pic:pic xmlns:pic="http://schemas.openxmlformats.org/drawingml/2006/picture">
+                  <pic:nvPicPr>
+                    <pic:cNvPr id="1" name=""/>
+                    <pic:cNvPicPr/>
+                  </pic:nvPicPr>
+                  <pic:blipFill>
+                    <a:blip r:embed="rId11"/>
+                    <a:stretch>
+                      <a:fillRect/>
+                    </a:stretch>
+                  </pic:blipFill>
+                  <pic:spPr>
+                    <a:xfrm>
+                      <a:off x="0" y="0"/>
+                      <a:ext cx="4284815" cy="774563"/>
+                    </a:xfrm>
+                    <a:prstGeom prst="rect">
+                      <a:avLst/>
+                    </a:prstGeom>
+                  </pic:spPr>
+                </pic:pic>
+              </a:graphicData>
+            </a:graphic>
+          </wp:inline>
+        </w:drawing>
+      </w:r>
+    </w:p>
+    <w:p>
+      <w:pPr>
+        <w:pStyle w:val="ListBullet"/>
+        <w:numPr>
+          <w:ilvl w:val="0"/>
+          <w:numId w:val="0"/>
+        </w:numPr>
+        <w:ind w:left="360"/>
+      </w:pPr>
+      <w:r>
+        <w:rPr>
+          <w:noProof/>
+        </w:rPr>
+        <w:drawing>
+          <wp:inline distT="0" distB="0" distL="0" distR="0" wp14:anchorId="700BDDF8" wp14:editId="1760CFE5">
+            <wp:extent cx="5943600" cy="732790"/>
+            <wp:effectExtent l="0" t="0" r="0" b="0"/>
+            <wp:docPr id="8" name="Picture 8"/>
+            <wp:cNvGraphicFramePr>
+              <a:graphicFrameLocks xmlns:a="http://schemas.openxmlformats.org/drawingml/2006/main" noChangeAspect="1"/>
+            </wp:cNvGraphicFramePr>
+            <a:graphic xmlns:a="http://schemas.openxmlformats.org/drawingml/2006/main">
+              <a:graphicData uri="http://schemas.openxmlformats.org/drawingml/2006/picture">
+                <pic:pic xmlns:pic="http://schemas.openxmlformats.org/drawingml/2006/picture">
+                  <pic:nvPicPr>
+                    <pic:cNvPr id="1" name=""/>
+                    <pic:cNvPicPr/>
+                  </pic:nvPicPr>
+                  <pic:blipFill>
+                    <a:blip r:embed="rId12"/>
+                    <a:stretch>
+                      <a:fillRect/>
+                    </a:stretch>
+                  </pic:blipFill>
+                  <pic:spPr>
+                    <a:xfrm>
+                      <a:off x="0" y="0"/>
+                      <a:ext cx="5943600" cy="732790"/>
+                    </a:xfrm>
+                    <a:prstGeom prst="rect">
+                      <a:avLst/>
+                    </a:prstGeom>
+                  </pic:spPr>
+                </pic:pic>
+              </a:graphicData>
+            </a:graphic>
+          </wp:inline>
+        </w:drawing>
+      </w:r>
+      <w:r>
         <w:t xml:space="preserve"> </w:t>
       </w:r>
-      <w:r>
-        <w:t>If I continue to order pizzas for eternity what could I expect this average to get</w:t>
-      </w:r>
-      <w:r>
-        <w:t xml:space="preserve"> </w:t>
-      </w:r>
-      <w:r>
-        <w:t>close to?</w:t>
+      <w:bookmarkStart w:id="0" w:name="_GoBack"/>
+      <w:bookmarkEnd w:id="0"/>
+      <w:r>
+        <w:tab/>
+      </w:r>
+      <w:r>
+        <w:rPr>
+          <w:noProof/>
+        </w:rPr>
+        <w:drawing>
+          <wp:inline distT="0" distB="0" distL="0" distR="0" wp14:anchorId="67AEC17F" wp14:editId="1BA0E60D">
+            <wp:extent cx="4640580" cy="879033"/>
+            <wp:effectExtent l="0" t="0" r="7620" b="0"/>
+            <wp:docPr id="9" name="Picture 9"/>
+            <wp:cNvGraphicFramePr>
+              <a:graphicFrameLocks xmlns:a="http://schemas.openxmlformats.org/drawingml/2006/main" noChangeAspect="1"/>
+            </wp:cNvGraphicFramePr>
+            <a:graphic xmlns:a="http://schemas.openxmlformats.org/drawingml/2006/main">
+              <a:graphicData uri="http://schemas.openxmlformats.org/drawingml/2006/picture">
+                <pic:pic xmlns:pic="http://schemas.openxmlformats.org/drawingml/2006/picture">
+                  <pic:nvPicPr>
+                    <pic:cNvPr id="1" name=""/>
+                    <pic:cNvPicPr/>
+                  </pic:nvPicPr>
+                  <pic:blipFill>
+                    <a:blip r:embed="rId13"/>
+                    <a:stretch>
+                      <a:fillRect/>
+                    </a:stretch>
+                  </pic:blipFill>
+                  <pic:spPr>
+                    <a:xfrm>
+                      <a:off x="0" y="0"/>
+                      <a:ext cx="4661696" cy="883033"/>
+                    </a:xfrm>
+                    <a:prstGeom prst="rect">
+                      <a:avLst/>
+                    </a:prstGeom>
+                  </pic:spPr>
+                </pic:pic>
+              </a:graphicData>
+            </a:graphic>
+          </wp:inline>
+        </w:drawing>
       </w:r>
     </w:p>
     <w:sectPr>
@@ -1023,7 +1689,7 @@
 </file>
 
 <file path=word/numbering.xml><?xml version="1.0" encoding="utf-8"?>
-<w:numbering xmlns:wpc="http://schemas.microsoft.com/office/word/2010/wordprocessingCanvas" xmlns:cx="http://schemas.microsoft.com/office/drawing/2014/chartex" xmlns:cx1="http://schemas.microsoft.com/office/drawing/2015/9/8/chartex" xmlns:cx2="http://schemas.microsoft.com/office/drawing/2015/10/21/chartex" xmlns:cx3="http://schemas.microsoft.com/office/drawing/2016/5/9/chartex" xmlns:cx4="http://schemas.microsoft.com/office/drawing/2016/5/10/chartex" xmlns:cx5="http://schemas.microsoft.com/office/drawing/2016/5/11/chartex" xmlns:cx6="http://schemas.microsoft.com/office/drawing/2016/5/12/chartex" xmlns:cx7="http://schemas.microsoft.com/office/drawing/2016/5/13/chartex" xmlns:cx8="http://schemas.microsoft.com/office/drawing/2016/5/14/chartex" xmlns:mc="http://schemas.openxmlformats.org/markup-compatibility/2006" xmlns:o="urn:schemas-microsoft-com:office:office" xmlns:r="http://schemas.openxmlformats.org/officeDocument/2006/relationships" xmlns:m="http://schemas.openxmlformats.org/officeDocument/2006/math" xmlns:v="urn:schemas-microsoft-com:vml" xmlns:wp14="http://schemas.microsoft.com/office/word/2010/wordprocessingDrawing" xmlns:wp="http://schemas.openxmlformats.org/drawingml/2006/wordprocessingDrawing" xmlns:w10="urn:schemas-microsoft-com:office:word" xmlns:w="http://schemas.openxmlformats.org/wordprocessingml/2006/main" xmlns:w14="http://schemas.microsoft.com/office/word/2010/wordml" xmlns:w15="http://schemas.microsoft.com/office/word/2012/wordml" xmlns:w16se="http://schemas.microsoft.com/office/word/2015/wordml/symex" xmlns:wpg="http://schemas.microsoft.com/office/word/2010/wordprocessingGroup" xmlns:wpi="http://schemas.microsoft.com/office/word/2010/wordprocessingInk" xmlns:wne="http://schemas.microsoft.com/office/word/2006/wordml" xmlns:wps="http://schemas.microsoft.com/office/word/2010/wordprocessingShape" mc:Ignorable="w14 w15 w16se wp14">
+<w:numbering xmlns:wpc="http://schemas.microsoft.com/office/word/2010/wordprocessingCanvas" xmlns:cx="http://schemas.microsoft.com/office/drawing/2014/chartex" xmlns:cx1="http://schemas.microsoft.com/office/drawing/2015/9/8/chartex" xmlns:cx2="http://schemas.microsoft.com/office/drawing/2015/10/21/chartex" xmlns:cx3="http://schemas.microsoft.com/office/drawing/2016/5/9/chartex" xmlns:cx4="http://schemas.microsoft.com/office/drawing/2016/5/10/chartex" xmlns:cx5="http://schemas.microsoft.com/office/drawing/2016/5/11/chartex" xmlns:cx6="http://schemas.microsoft.com/office/drawing/2016/5/12/chartex" xmlns:cx7="http://schemas.microsoft.com/office/drawing/2016/5/13/chartex" xmlns:cx8="http://schemas.microsoft.com/office/drawing/2016/5/14/chartex" xmlns:mc="http://schemas.openxmlformats.org/markup-compatibility/2006" xmlns:aink="http://schemas.microsoft.com/office/drawing/2016/ink" xmlns:o="urn:schemas-microsoft-com:office:office" xmlns:r="http://schemas.openxmlformats.org/officeDocument/2006/relationships" xmlns:m="http://schemas.openxmlformats.org/officeDocument/2006/math" xmlns:v="urn:schemas-microsoft-com:vml" xmlns:wp14="http://schemas.microsoft.com/office/word/2010/wordprocessingDrawing" xmlns:wp="http://schemas.openxmlformats.org/drawingml/2006/wordprocessingDrawing" xmlns:w10="urn:schemas-microsoft-com:office:word" xmlns:w="http://schemas.openxmlformats.org/wordprocessingml/2006/main" xmlns:w14="http://schemas.microsoft.com/office/word/2010/wordml" xmlns:w15="http://schemas.microsoft.com/office/word/2012/wordml" xmlns:w16se="http://schemas.microsoft.com/office/word/2015/wordml/symex" xmlns:wpg="http://schemas.microsoft.com/office/word/2010/wordprocessingGroup" xmlns:wpi="http://schemas.microsoft.com/office/word/2010/wordprocessingInk" xmlns:wne="http://schemas.microsoft.com/office/word/2006/wordml" xmlns:wps="http://schemas.microsoft.com/office/word/2010/wordprocessingShape" mc:Ignorable="w14 w15 w16se wp14">
   <w:abstractNum w:abstractNumId="0" w15:restartNumberingAfterBreak="0">
     <w:nsid w:val="FFFFFF89"/>
     <w:multiLevelType w:val="singleLevel"/>

</xml_diff>